<commit_message>
Finalizado 4.1. A criação da unity
</commit_message>
<xml_diff>
--- a/aquivos word aqui/PI Jogo documento 28-08-22.docx
+++ b/aquivos word aqui/PI Jogo documento 28-08-22.docx
@@ -6101,7 +6101,35 @@
           <w:sz w:val="24"/>
           <w:szCs w:val="24"/>
         </w:rPr>
-        <w:t>A criação de Unity</w:t>
+        <w:t>O Que é a Unity Engine</w:t>
+      </w:r>
+    </w:p>
+    <w:p>
+      <w:pPr>
+        <w:pStyle w:val="PargrafodaLista"/>
+        <w:numPr>
+          <w:ilvl w:val="2"/>
+          <w:numId w:val="11"/>
+        </w:numPr>
+        <w:spacing w:before="98" w:line="360" w:lineRule="auto"/>
+        <w:jc w:val="both"/>
+        <w:rPr>
+          <w:b/>
+          <w:bCs/>
+          <w:color w:val="000000" w:themeColor="text1"/>
+          <w:sz w:val="24"/>
+          <w:szCs w:val="24"/>
+        </w:rPr>
+      </w:pPr>
+      <w:r>
+        <w:rPr>
+          <w:b/>
+          <w:bCs/>
+          <w:color w:val="000000" w:themeColor="text1"/>
+          <w:sz w:val="24"/>
+          <w:szCs w:val="24"/>
+        </w:rPr>
+        <w:t>A Origem a Unity</w:t>
       </w:r>
     </w:p>
     <w:p>
@@ -6664,6 +6692,124 @@
           <w:szCs w:val="24"/>
         </w:rPr>
         <w:t xml:space="preserve">”, e outros tantos que, provavelmente, preencheriam uma página completa. </w:t>
+      </w:r>
+    </w:p>
+    <w:p>
+      <w:pPr>
+        <w:pStyle w:val="PargrafodaLista"/>
+        <w:numPr>
+          <w:ilvl w:val="2"/>
+          <w:numId w:val="13"/>
+        </w:numPr>
+        <w:spacing w:before="98" w:line="360" w:lineRule="auto"/>
+        <w:jc w:val="both"/>
+        <w:rPr>
+          <w:b/>
+          <w:bCs/>
+          <w:color w:val="000000" w:themeColor="text1"/>
+          <w:sz w:val="24"/>
+          <w:szCs w:val="24"/>
+        </w:rPr>
+      </w:pPr>
+      <w:r>
+        <w:rPr>
+          <w:b/>
+          <w:bCs/>
+          <w:color w:val="000000" w:themeColor="text1"/>
+          <w:sz w:val="24"/>
+          <w:szCs w:val="24"/>
+        </w:rPr>
+        <w:t>Como funciona a Unity Engine</w:t>
+      </w:r>
+    </w:p>
+    <w:p>
+      <w:pPr>
+        <w:spacing w:before="98" w:line="360" w:lineRule="auto"/>
+        <w:ind w:firstLine="432"/>
+        <w:jc w:val="both"/>
+        <w:rPr>
+          <w:color w:val="000000" w:themeColor="text1"/>
+          <w:sz w:val="24"/>
+          <w:szCs w:val="24"/>
+        </w:rPr>
+      </w:pPr>
+      <w:r>
+        <w:rPr>
+          <w:color w:val="000000" w:themeColor="text1"/>
+          <w:sz w:val="24"/>
+          <w:szCs w:val="24"/>
+        </w:rPr>
+        <w:t>O motor de jogos Unity 3D possui uma interface bastante simples e amigável para o desenvolvimento de jogos de diversos gêneros. Sua área de trabalho é composta de várias janelas chamadas “</w:t>
+      </w:r>
+      <w:proofErr w:type="spellStart"/>
+      <w:r>
+        <w:rPr>
+          <w:color w:val="000000" w:themeColor="text1"/>
+          <w:sz w:val="24"/>
+          <w:szCs w:val="24"/>
+        </w:rPr>
+        <w:t>views</w:t>
+      </w:r>
+      <w:proofErr w:type="spellEnd"/>
+      <w:r>
+        <w:rPr>
+          <w:color w:val="000000" w:themeColor="text1"/>
+          <w:sz w:val="24"/>
+          <w:szCs w:val="24"/>
+        </w:rPr>
+        <w:t xml:space="preserve">”, cada uma com um propósito específico. É possível criar games para iOS, Android, BlackBerry, Windows </w:t>
+      </w:r>
+      <w:proofErr w:type="spellStart"/>
+      <w:r>
+        <w:rPr>
+          <w:color w:val="000000" w:themeColor="text1"/>
+          <w:sz w:val="24"/>
+          <w:szCs w:val="24"/>
+        </w:rPr>
+        <w:t>Phone</w:t>
+      </w:r>
+      <w:proofErr w:type="spellEnd"/>
+      <w:r>
+        <w:rPr>
+          <w:color w:val="000000" w:themeColor="text1"/>
+          <w:sz w:val="24"/>
+          <w:szCs w:val="24"/>
+        </w:rPr>
+        <w:t xml:space="preserve"> ou Windows.</w:t>
+      </w:r>
+      <w:r>
+        <w:rPr>
+          <w:color w:val="000000" w:themeColor="text1"/>
+          <w:sz w:val="24"/>
+          <w:szCs w:val="24"/>
+        </w:rPr>
+        <w:t xml:space="preserve"> </w:t>
+      </w:r>
+      <w:r>
+        <w:rPr>
+          <w:color w:val="000000" w:themeColor="text1"/>
+          <w:sz w:val="24"/>
+          <w:szCs w:val="24"/>
+        </w:rPr>
+        <w:t xml:space="preserve">No programa Unity são utilizados diversos tipos de linguagem de programação, principalmente as linguagens C++ e C#, nos scripts dos objetos do jogo. Estas mesmas também são aplicadas em outros jogos, mesmo fora da Unity, por serem versáteis e terem um bom desempenho. Os games do Unity são baseados em cenas, os Game </w:t>
+      </w:r>
+      <w:proofErr w:type="spellStart"/>
+      <w:r>
+        <w:rPr>
+          <w:color w:val="000000" w:themeColor="text1"/>
+          <w:sz w:val="24"/>
+          <w:szCs w:val="24"/>
+        </w:rPr>
+        <w:t>Objects</w:t>
+      </w:r>
+      <w:proofErr w:type="spellEnd"/>
+      <w:r>
+        <w:rPr>
+          <w:color w:val="000000" w:themeColor="text1"/>
+          <w:sz w:val="24"/>
+          <w:szCs w:val="24"/>
+        </w:rPr>
+        <w:t xml:space="preserve"> são praticamente todos os objetos dentro da cena.</w:t>
       </w:r>
     </w:p>
     <w:p>
@@ -6691,21 +6837,58 @@
           <w:sz w:val="24"/>
           <w:szCs w:val="24"/>
         </w:rPr>
-        <w:t>Como funciona a Unity Engine</w:t>
-      </w:r>
+        <w:t xml:space="preserve">Game </w:t>
+      </w:r>
+      <w:proofErr w:type="spellStart"/>
+      <w:r>
+        <w:rPr>
+          <w:b/>
+          <w:bCs/>
+          <w:color w:val="000000" w:themeColor="text1"/>
+          <w:sz w:val="24"/>
+          <w:szCs w:val="24"/>
+        </w:rPr>
+        <w:t>Objects</w:t>
+      </w:r>
+      <w:proofErr w:type="spellEnd"/>
     </w:p>
     <w:p>
       <w:pPr>
         <w:spacing w:before="98" w:line="360" w:lineRule="auto"/>
+        <w:ind w:left="432"/>
         <w:jc w:val="both"/>
         <w:rPr>
-          <w:b/>
-          <w:bCs/>
-          <w:color w:val="000000" w:themeColor="text1"/>
-          <w:sz w:val="24"/>
-          <w:szCs w:val="24"/>
-        </w:rPr>
-      </w:pPr>
+          <w:color w:val="000000" w:themeColor="text1"/>
+          <w:sz w:val="24"/>
+          <w:szCs w:val="24"/>
+        </w:rPr>
+      </w:pPr>
+      <w:r>
+        <w:rPr>
+          <w:color w:val="000000" w:themeColor="text1"/>
+          <w:sz w:val="24"/>
+          <w:szCs w:val="24"/>
+        </w:rPr>
+        <w:t xml:space="preserve">Game </w:t>
+      </w:r>
+      <w:proofErr w:type="spellStart"/>
+      <w:r>
+        <w:rPr>
+          <w:color w:val="000000" w:themeColor="text1"/>
+          <w:sz w:val="24"/>
+          <w:szCs w:val="24"/>
+        </w:rPr>
+        <w:t>objects</w:t>
+      </w:r>
+      <w:proofErr w:type="spellEnd"/>
+      <w:r>
+        <w:rPr>
+          <w:color w:val="000000" w:themeColor="text1"/>
+          <w:sz w:val="24"/>
+          <w:szCs w:val="24"/>
+        </w:rPr>
+        <w:t xml:space="preserve"> ou em português objetos de jogo, como citado anteriormente são tudo que </w:t>
+      </w:r>
     </w:p>
     <w:p>
       <w:pPr>
@@ -6732,20 +6915,8 @@
           <w:sz w:val="24"/>
           <w:szCs w:val="24"/>
         </w:rPr>
-        <w:t xml:space="preserve">Game </w:t>
-      </w:r>
-      <w:proofErr w:type="spellStart"/>
-      <w:r>
-        <w:rPr>
-          <w:b/>
-          <w:bCs/>
-          <w:color w:val="000000" w:themeColor="text1"/>
-          <w:sz w:val="24"/>
-          <w:szCs w:val="24"/>
-        </w:rPr>
-        <w:t>Objects</w:t>
-      </w:r>
-      <w:proofErr w:type="spellEnd"/>
+        <w:t>Criando a Movimentação de um objeto</w:t>
+      </w:r>
     </w:p>
     <w:p>
       <w:pPr>
@@ -6772,34 +6943,7 @@
           <w:sz w:val="24"/>
           <w:szCs w:val="24"/>
         </w:rPr>
-        <w:t>Criando a Movimentação de um objeto</w:t>
-      </w:r>
-    </w:p>
-    <w:p>
-      <w:pPr>
-        <w:pStyle w:val="PargrafodaLista"/>
-        <w:numPr>
-          <w:ilvl w:val="1"/>
-          <w:numId w:val="11"/>
-        </w:numPr>
-        <w:spacing w:before="98" w:line="360" w:lineRule="auto"/>
-        <w:jc w:val="both"/>
-        <w:rPr>
-          <w:b/>
-          <w:bCs/>
-          <w:color w:val="000000" w:themeColor="text1"/>
-          <w:sz w:val="24"/>
-          <w:szCs w:val="24"/>
-        </w:rPr>
-      </w:pPr>
-      <w:r>
-        <w:rPr>
-          <w:b/>
-          <w:bCs/>
-          <w:color w:val="000000" w:themeColor="text1"/>
-          <w:sz w:val="24"/>
-          <w:szCs w:val="24"/>
-        </w:rPr>
+        <w:lastRenderedPageBreak/>
         <w:t>Inserindo Gráficos</w:t>
       </w:r>
     </w:p>
@@ -7643,7 +7787,7 @@
   <w:abstractNum w:abstractNumId="0" w15:restartNumberingAfterBreak="0">
     <w:nsid w:val="35C745B6"/>
     <w:multiLevelType w:val="multilevel"/>
-    <w:tmpl w:val="9702A5EA"/>
+    <w:tmpl w:val="C6BE12E0"/>
     <w:lvl w:ilvl="0">
       <w:start w:val="3"/>
       <w:numFmt w:val="decimal"/>
@@ -7674,7 +7818,7 @@
       <w:lvlText w:val="%1.%2.%3."/>
       <w:lvlJc w:val="left"/>
       <w:pPr>
-        <w:ind w:left="1224" w:hanging="504"/>
+        <w:ind w:left="787" w:hanging="504"/>
       </w:pPr>
       <w:rPr>
         <w:rFonts w:hint="default"/>
@@ -9036,6 +9180,135 @@
   </w:num>
   <w:num w:numId="12" w16cid:durableId="1292520047">
     <w:abstractNumId w:val="2"/>
+  </w:num>
+  <w:num w:numId="13" w16cid:durableId="1377313564">
+    <w:abstractNumId w:val="0"/>
+    <w:lvlOverride w:ilvl="0">
+      <w:lvl w:ilvl="0">
+        <w:start w:val="3"/>
+        <w:numFmt w:val="decimal"/>
+        <w:lvlText w:val="%1."/>
+        <w:lvlJc w:val="left"/>
+        <w:pPr>
+          <w:ind w:left="360" w:hanging="360"/>
+        </w:pPr>
+        <w:rPr>
+          <w:rFonts w:hint="default"/>
+        </w:rPr>
+      </w:lvl>
+    </w:lvlOverride>
+    <w:lvlOverride w:ilvl="1">
+      <w:lvl w:ilvl="1">
+        <w:start w:val="1"/>
+        <w:numFmt w:val="decimal"/>
+        <w:lvlText w:val="%1.%2."/>
+        <w:lvlJc w:val="left"/>
+        <w:pPr>
+          <w:ind w:left="432" w:hanging="432"/>
+        </w:pPr>
+        <w:rPr>
+          <w:rFonts w:hint="default"/>
+        </w:rPr>
+      </w:lvl>
+    </w:lvlOverride>
+    <w:lvlOverride w:ilvl="2">
+      <w:lvl w:ilvl="2">
+        <w:start w:val="1"/>
+        <w:numFmt w:val="decimal"/>
+        <w:lvlText w:val="%1.%2.%3."/>
+        <w:lvlJc w:val="left"/>
+        <w:pPr>
+          <w:ind w:left="1134" w:hanging="414"/>
+        </w:pPr>
+        <w:rPr>
+          <w:rFonts w:hint="default"/>
+        </w:rPr>
+      </w:lvl>
+    </w:lvlOverride>
+    <w:lvlOverride w:ilvl="3">
+      <w:lvl w:ilvl="3">
+        <w:start w:val="1"/>
+        <w:numFmt w:val="decimal"/>
+        <w:lvlText w:val="%1.%2.%3.%4."/>
+        <w:lvlJc w:val="left"/>
+        <w:pPr>
+          <w:ind w:left="1728" w:hanging="648"/>
+        </w:pPr>
+        <w:rPr>
+          <w:rFonts w:hint="default"/>
+        </w:rPr>
+      </w:lvl>
+    </w:lvlOverride>
+    <w:lvlOverride w:ilvl="4">
+      <w:lvl w:ilvl="4">
+        <w:start w:val="1"/>
+        <w:numFmt w:val="decimal"/>
+        <w:lvlText w:val="%1.%2.%3.%4.%5."/>
+        <w:lvlJc w:val="left"/>
+        <w:pPr>
+          <w:ind w:left="2232" w:hanging="792"/>
+        </w:pPr>
+        <w:rPr>
+          <w:rFonts w:hint="default"/>
+        </w:rPr>
+      </w:lvl>
+    </w:lvlOverride>
+    <w:lvlOverride w:ilvl="5">
+      <w:lvl w:ilvl="5">
+        <w:start w:val="1"/>
+        <w:numFmt w:val="decimal"/>
+        <w:lvlText w:val="%1.%2.%3.%4.%5.%6."/>
+        <w:lvlJc w:val="left"/>
+        <w:pPr>
+          <w:ind w:left="2736" w:hanging="936"/>
+        </w:pPr>
+        <w:rPr>
+          <w:rFonts w:hint="default"/>
+        </w:rPr>
+      </w:lvl>
+    </w:lvlOverride>
+    <w:lvlOverride w:ilvl="6">
+      <w:lvl w:ilvl="6">
+        <w:start w:val="1"/>
+        <w:numFmt w:val="decimal"/>
+        <w:lvlText w:val="%1.%2.%3.%4.%5.%6.%7."/>
+        <w:lvlJc w:val="left"/>
+        <w:pPr>
+          <w:ind w:left="3240" w:hanging="1080"/>
+        </w:pPr>
+        <w:rPr>
+          <w:rFonts w:hint="default"/>
+        </w:rPr>
+      </w:lvl>
+    </w:lvlOverride>
+    <w:lvlOverride w:ilvl="7">
+      <w:lvl w:ilvl="7">
+        <w:start w:val="1"/>
+        <w:numFmt w:val="decimal"/>
+        <w:lvlText w:val="%1.%2.%3.%4.%5.%6.%7.%8."/>
+        <w:lvlJc w:val="left"/>
+        <w:pPr>
+          <w:ind w:left="3744" w:hanging="1224"/>
+        </w:pPr>
+        <w:rPr>
+          <w:rFonts w:hint="default"/>
+        </w:rPr>
+      </w:lvl>
+    </w:lvlOverride>
+    <w:lvlOverride w:ilvl="8">
+      <w:lvl w:ilvl="8">
+        <w:start w:val="1"/>
+        <w:numFmt w:val="decimal"/>
+        <w:lvlText w:val="%1.%2.%3.%4.%5.%6.%7.%8.%9."/>
+        <w:lvlJc w:val="left"/>
+        <w:pPr>
+          <w:ind w:left="4320" w:hanging="1440"/>
+        </w:pPr>
+        <w:rPr>
+          <w:rFonts w:hint="default"/>
+        </w:rPr>
+      </w:lvl>
+    </w:lvlOverride>
   </w:num>
 </w:numbering>
 </file>

</xml_diff>

<commit_message>
Adicionada imagem ao Doc
</commit_message>
<xml_diff>
--- a/aquivos word aqui/PI Jogo documento 28-08-22.docx
+++ b/aquivos word aqui/PI Jogo documento 28-08-22.docx
@@ -6791,25 +6791,7 @@
           <w:sz w:val="24"/>
           <w:szCs w:val="24"/>
         </w:rPr>
-        <w:t xml:space="preserve">No programa Unity são utilizados diversos tipos de linguagem de programação, principalmente as linguagens C++ e C#, nos scripts dos objetos do jogo. Estas mesmas também são aplicadas em outros jogos, mesmo fora da Unity, por serem versáteis e terem um bom desempenho. Os games do Unity são baseados em cenas, os Game </w:t>
-      </w:r>
-      <w:proofErr w:type="spellStart"/>
-      <w:r>
-        <w:rPr>
-          <w:color w:val="000000" w:themeColor="text1"/>
-          <w:sz w:val="24"/>
-          <w:szCs w:val="24"/>
-        </w:rPr>
-        <w:t>Objects</w:t>
-      </w:r>
-      <w:proofErr w:type="spellEnd"/>
-      <w:r>
-        <w:rPr>
-          <w:color w:val="000000" w:themeColor="text1"/>
-          <w:sz w:val="24"/>
-          <w:szCs w:val="24"/>
-        </w:rPr>
-        <w:t xml:space="preserve"> são praticamente todos os objetos dentro da cena.</w:t>
+        <w:t>No programa Unity são utilizados diversos tipos de linguagem de programação, principalmente as linguagens C++ e C#, nos scripts dos objetos do jogo. Estas mesmas também são aplicadas em outros jogos, mesmo fora da Unity, por serem versáteis e terem um bom desempenho. Os games do Unity são baseados em cenas, os Game Objects são praticamente todos os objetos dentro da cena.</w:t>
       </w:r>
     </w:p>
     <w:p>
@@ -6837,25 +6819,13 @@
           <w:sz w:val="24"/>
           <w:szCs w:val="24"/>
         </w:rPr>
-        <w:t xml:space="preserve">Game </w:t>
-      </w:r>
-      <w:proofErr w:type="spellStart"/>
-      <w:r>
-        <w:rPr>
-          <w:b/>
-          <w:bCs/>
-          <w:color w:val="000000" w:themeColor="text1"/>
-          <w:sz w:val="24"/>
-          <w:szCs w:val="24"/>
-        </w:rPr>
-        <w:t>Objects</w:t>
-      </w:r>
-      <w:proofErr w:type="spellEnd"/>
+        <w:t>Game Objects</w:t>
+      </w:r>
     </w:p>
     <w:p>
       <w:pPr>
         <w:spacing w:before="98" w:line="360" w:lineRule="auto"/>
-        <w:ind w:left="432"/>
+        <w:ind w:firstLine="432"/>
         <w:jc w:val="both"/>
         <w:rPr>
           <w:color w:val="000000" w:themeColor="text1"/>
@@ -6869,25 +6839,284 @@
           <w:sz w:val="24"/>
           <w:szCs w:val="24"/>
         </w:rPr>
-        <w:t xml:space="preserve">Game </w:t>
-      </w:r>
-      <w:proofErr w:type="spellStart"/>
-      <w:r>
-        <w:rPr>
-          <w:color w:val="000000" w:themeColor="text1"/>
-          <w:sz w:val="24"/>
-          <w:szCs w:val="24"/>
-        </w:rPr>
-        <w:t>objects</w:t>
-      </w:r>
-      <w:proofErr w:type="spellEnd"/>
-      <w:r>
-        <w:rPr>
-          <w:color w:val="000000" w:themeColor="text1"/>
-          <w:sz w:val="24"/>
-          <w:szCs w:val="24"/>
-        </w:rPr>
-        <w:t xml:space="preserve"> ou em português objetos de jogo, como citado anteriormente são tudo que </w:t>
+        <w:t>Game objects</w:t>
+      </w:r>
+      <w:r>
+        <w:rPr>
+          <w:color w:val="000000" w:themeColor="text1"/>
+          <w:sz w:val="24"/>
+          <w:szCs w:val="24"/>
+        </w:rPr>
+        <w:t xml:space="preserve"> ou em português objetos de jogo, como citado anteriormente são tudo que</w:t>
+      </w:r>
+      <w:r>
+        <w:rPr>
+          <w:color w:val="000000" w:themeColor="text1"/>
+          <w:sz w:val="24"/>
+          <w:szCs w:val="24"/>
+        </w:rPr>
+        <w:t xml:space="preserve"> esta dentro de uma cena na unity, </w:t>
+      </w:r>
+      <w:r>
+        <w:rPr>
+          <w:color w:val="000000" w:themeColor="text1"/>
+          <w:sz w:val="24"/>
+          <w:szCs w:val="24"/>
+        </w:rPr>
+        <w:t>ele tem</w:t>
+      </w:r>
+      <w:r>
+        <w:rPr>
+          <w:color w:val="000000" w:themeColor="text1"/>
+          <w:sz w:val="24"/>
+          <w:szCs w:val="24"/>
+        </w:rPr>
+        <w:t xml:space="preserve"> como base um sistema de coordenadas nas quais eles estão situados dentro do dos eixos X, Y e Z, independentemente de se o projeto tem como base </w:t>
+      </w:r>
+      <w:r>
+        <w:rPr>
+          <w:color w:val="000000" w:themeColor="text1"/>
+          <w:sz w:val="24"/>
+          <w:szCs w:val="24"/>
+        </w:rPr>
+        <w:lastRenderedPageBreak/>
+        <w:t>o 3D ou o 2D</w:t>
+      </w:r>
+      <w:r>
+        <w:rPr>
+          <w:color w:val="000000" w:themeColor="text1"/>
+          <w:sz w:val="24"/>
+          <w:szCs w:val="24"/>
+        </w:rPr>
+        <w:t xml:space="preserve">, esses sistemas de coordenadas são utilizados em conjunto de métodos lógicos </w:t>
+      </w:r>
+      <w:r>
+        <w:rPr>
+          <w:noProof/>
+        </w:rPr>
+        <mc:AlternateContent>
+          <mc:Choice Requires="wps">
+            <w:drawing>
+              <wp:anchor distT="0" distB="0" distL="114300" distR="114300" simplePos="0" relativeHeight="251660288" behindDoc="0" locked="0" layoutInCell="1" allowOverlap="1" wp14:anchorId="5E1D68CE" wp14:editId="47FA2F5A">
+                <wp:simplePos x="0" y="0"/>
+                <wp:positionH relativeFrom="page">
+                  <wp:align>center</wp:align>
+                </wp:positionH>
+                <wp:positionV relativeFrom="paragraph">
+                  <wp:posOffset>2275205</wp:posOffset>
+                </wp:positionV>
+                <wp:extent cx="2595600" cy="327600"/>
+                <wp:effectExtent l="0" t="0" r="0" b="0"/>
+                <wp:wrapTopAndBottom/>
+                <wp:docPr id="6" name="Caixa de Texto 6"/>
+                <wp:cNvGraphicFramePr/>
+                <a:graphic xmlns:a="http://schemas.openxmlformats.org/drawingml/2006/main">
+                  <a:graphicData uri="http://schemas.microsoft.com/office/word/2010/wordprocessingShape">
+                    <wps:wsp>
+                      <wps:cNvSpPr txBox="1"/>
+                      <wps:spPr>
+                        <a:xfrm>
+                          <a:off x="0" y="0"/>
+                          <a:ext cx="2595600" cy="327600"/>
+                        </a:xfrm>
+                        <a:prstGeom prst="rect">
+                          <a:avLst/>
+                        </a:prstGeom>
+                        <a:solidFill>
+                          <a:prstClr val="white"/>
+                        </a:solidFill>
+                        <a:ln>
+                          <a:noFill/>
+                        </a:ln>
+                      </wps:spPr>
+                      <wps:txbx>
+                        <w:txbxContent>
+                          <w:p>
+                            <w:pPr>
+                              <w:pStyle w:val="Legenda"/>
+                              <w:rPr>
+                                <w:rFonts w:cs="Times New Roman"/>
+                                <w:color w:val="000000" w:themeColor="text1"/>
+                              </w:rPr>
+                            </w:pPr>
+                            <w:r>
+                              <w:t>Figura 0</w:t>
+                            </w:r>
+                            <w:r>
+                              <w:fldChar w:fldCharType="begin"/>
+                            </w:r>
+                            <w:r>
+                              <w:instrText xml:space="preserve"> SEQ Figura \* ARABIC </w:instrText>
+                            </w:r>
+                            <w:r>
+                              <w:fldChar w:fldCharType="separate"/>
+                            </w:r>
+                            <w:r>
+                              <w:rPr>
+                                <w:noProof/>
+                              </w:rPr>
+                              <w:t>1</w:t>
+                            </w:r>
+                            <w:r>
+                              <w:fldChar w:fldCharType="end"/>
+                            </w:r>
+                            <w:r>
+                              <w:rPr>
+                                <w:noProof/>
+                              </w:rPr>
+                              <w:t xml:space="preserve"> - GameObject chamado Enimy</w:t>
+                            </w:r>
+                          </w:p>
+                        </w:txbxContent>
+                      </wps:txbx>
+                      <wps:bodyPr rot="0" spcFirstLastPara="0" vertOverflow="overflow" horzOverflow="overflow" vert="horz" wrap="square" lIns="0" tIns="0" rIns="0" bIns="0" numCol="1" spcCol="0" rtlCol="0" fromWordArt="0" anchor="t" anchorCtr="0" forceAA="0" compatLnSpc="1">
+                        <a:prstTxWarp prst="textNoShape">
+                          <a:avLst/>
+                        </a:prstTxWarp>
+                        <a:noAutofit/>
+                      </wps:bodyPr>
+                    </wps:wsp>
+                  </a:graphicData>
+                </a:graphic>
+                <wp14:sizeRelH relativeFrom="margin">
+                  <wp14:pctWidth>0</wp14:pctWidth>
+                </wp14:sizeRelH>
+                <wp14:sizeRelV relativeFrom="margin">
+                  <wp14:pctHeight>0</wp14:pctHeight>
+                </wp14:sizeRelV>
+              </wp:anchor>
+            </w:drawing>
+          </mc:Choice>
+          <mc:Fallback>
+            <w:pict>
+              <v:shapetype w14:anchorId="5E1D68CE" id="_x0000_t202" coordsize="21600,21600" o:spt="202" path="m,l,21600r21600,l21600,xe">
+                <v:stroke joinstyle="miter"/>
+                <v:path gradientshapeok="t" o:connecttype="rect"/>
+              </v:shapetype>
+              <v:shape id="Caixa de Texto 6" o:spid="_x0000_s1026" type="#_x0000_t202" style="position:absolute;left:0;text-align:left;margin-left:0;margin-top:179.15pt;width:204.4pt;height:25.8pt;z-index:251660288;visibility:visible;mso-wrap-style:square;mso-width-percent:0;mso-height-percent:0;mso-wrap-distance-left:9pt;mso-wrap-distance-top:0;mso-wrap-distance-right:9pt;mso-wrap-distance-bottom:0;mso-position-horizontal:center;mso-position-horizontal-relative:page;mso-position-vertical:absolute;mso-position-vertical-relative:text;mso-width-percent:0;mso-height-percent:0;mso-width-relative:margin;mso-height-relative:margin;v-text-anchor:top" o:gfxdata="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" stroked="f">
+                <v:textbox inset="0,0,0,0">
+                  <w:txbxContent>
+                    <w:p>
+                      <w:pPr>
+                        <w:pStyle w:val="Legenda"/>
+                        <w:rPr>
+                          <w:rFonts w:cs="Times New Roman"/>
+                          <w:color w:val="000000" w:themeColor="text1"/>
+                        </w:rPr>
+                      </w:pPr>
+                      <w:r>
+                        <w:t>Figura 0</w:t>
+                      </w:r>
+                      <w:r>
+                        <w:fldChar w:fldCharType="begin"/>
+                      </w:r>
+                      <w:r>
+                        <w:instrText xml:space="preserve"> SEQ Figura \* ARABIC </w:instrText>
+                      </w:r>
+                      <w:r>
+                        <w:fldChar w:fldCharType="separate"/>
+                      </w:r>
+                      <w:r>
+                        <w:rPr>
+                          <w:noProof/>
+                        </w:rPr>
+                        <w:t>1</w:t>
+                      </w:r>
+                      <w:r>
+                        <w:fldChar w:fldCharType="end"/>
+                      </w:r>
+                      <w:r>
+                        <w:rPr>
+                          <w:noProof/>
+                        </w:rPr>
+                        <w:t xml:space="preserve"> - GameObject chamado Enimy</w:t>
+                      </w:r>
+                    </w:p>
+                  </w:txbxContent>
+                </v:textbox>
+                <w10:wrap type="topAndBottom" anchorx="page"/>
+              </v:shape>
+            </w:pict>
+          </mc:Fallback>
+        </mc:AlternateContent>
+      </w:r>
+      <w:r>
+        <w:rPr>
+          <w:noProof/>
+          <w:color w:val="000000" w:themeColor="text1"/>
+          <w:sz w:val="24"/>
+          <w:szCs w:val="24"/>
+        </w:rPr>
+        <w:drawing>
+          <wp:anchor distT="0" distB="0" distL="114300" distR="114300" simplePos="0" relativeHeight="251658240" behindDoc="1" locked="0" layoutInCell="1" allowOverlap="1" wp14:anchorId="39F87FE7" wp14:editId="28BDC01D">
+            <wp:simplePos x="0" y="0"/>
+            <wp:positionH relativeFrom="page">
+              <wp:align>center</wp:align>
+            </wp:positionH>
+            <wp:positionV relativeFrom="page">
+              <wp:posOffset>1630392</wp:posOffset>
+            </wp:positionV>
+            <wp:extent cx="2527200" cy="1666800"/>
+            <wp:effectExtent l="0" t="0" r="6985" b="0"/>
+            <wp:wrapTopAndBottom/>
+            <wp:docPr id="5" name="Imagem 5" descr="Tela de celular com texto preto sobre fundo branco&#10;&#10;Descrição gerada automaticamente"/>
+            <wp:cNvGraphicFramePr>
+              <a:graphicFrameLocks xmlns:a="http://schemas.openxmlformats.org/drawingml/2006/main" noChangeAspect="1"/>
+            </wp:cNvGraphicFramePr>
+            <a:graphic xmlns:a="http://schemas.openxmlformats.org/drawingml/2006/main">
+              <a:graphicData uri="http://schemas.openxmlformats.org/drawingml/2006/picture">
+                <pic:pic xmlns:pic="http://schemas.openxmlformats.org/drawingml/2006/picture">
+                  <pic:nvPicPr>
+                    <pic:cNvPr id="5" name="Imagem 5" descr="Tela de celular com texto preto sobre fundo branco&#10;&#10;Descrição gerada automaticamente"/>
+                    <pic:cNvPicPr>
+                      <a:picLocks noChangeAspect="1" noChangeArrowheads="1"/>
+                    </pic:cNvPicPr>
+                  </pic:nvPicPr>
+                  <pic:blipFill>
+                    <a:blip r:embed="rId20">
+                      <a:extLst>
+                        <a:ext uri="{28A0092B-C50C-407E-A947-70E740481C1C}">
+                          <a14:useLocalDpi xmlns:a14="http://schemas.microsoft.com/office/drawing/2010/main" val="0"/>
+                        </a:ext>
+                      </a:extLst>
+                    </a:blip>
+                    <a:srcRect/>
+                    <a:stretch>
+                      <a:fillRect/>
+                    </a:stretch>
+                  </pic:blipFill>
+                  <pic:spPr bwMode="auto">
+                    <a:xfrm>
+                      <a:off x="0" y="0"/>
+                      <a:ext cx="2527200" cy="1666800"/>
+                    </a:xfrm>
+                    <a:prstGeom prst="rect">
+                      <a:avLst/>
+                    </a:prstGeom>
+                    <a:noFill/>
+                    <a:ln>
+                      <a:noFill/>
+                    </a:ln>
+                  </pic:spPr>
+                </pic:pic>
+              </a:graphicData>
+            </a:graphic>
+            <wp14:sizeRelH relativeFrom="margin">
+              <wp14:pctWidth>0</wp14:pctWidth>
+            </wp14:sizeRelH>
+            <wp14:sizeRelV relativeFrom="margin">
+              <wp14:pctHeight>0</wp14:pctHeight>
+            </wp14:sizeRelV>
+          </wp:anchor>
+        </w:drawing>
+      </w:r>
+      <w:r>
+        <w:rPr>
+          <w:color w:val="000000" w:themeColor="text1"/>
+          <w:sz w:val="24"/>
+          <w:szCs w:val="24"/>
+        </w:rPr>
+        <w:t xml:space="preserve">para definir se um objeto se move, esta estático ou </w:t>
       </w:r>
     </w:p>
     <w:p>
@@ -6943,7 +7172,6 @@
           <w:sz w:val="24"/>
           <w:szCs w:val="24"/>
         </w:rPr>
-        <w:lastRenderedPageBreak/>
         <w:t>Inserindo Gráficos</w:t>
       </w:r>
     </w:p>
@@ -7527,7 +7755,7 @@
       </w:r>
     </w:p>
     <w:sectPr>
-      <w:footerReference w:type="default" r:id="rId20"/>
+      <w:footerReference w:type="default" r:id="rId21"/>
       <w:pgSz w:w="11906" w:h="16838" w:code="9"/>
       <w:pgMar w:top="1701" w:right="1134" w:bottom="1134" w:left="1701" w:header="0" w:footer="0" w:gutter="0"/>
       <w:cols w:space="720"/>

</xml_diff>

<commit_message>
Updated 4.2. Game Objects
</commit_message>
<xml_diff>
--- a/aquivos word aqui/PI Jogo documento 28-08-22.docx
+++ b/aquivos word aqui/PI Jogo documento 28-08-22.docx
@@ -3509,14 +3509,12 @@
           <w:color w:val="000000" w:themeColor="text1"/>
         </w:rPr>
       </w:pPr>
-      <w:proofErr w:type="spellStart"/>
       <w:r>
         <w:rPr>
           <w:color w:val="000000" w:themeColor="text1"/>
         </w:rPr>
         <w:t>Sla</w:t>
       </w:r>
-      <w:proofErr w:type="spellEnd"/>
     </w:p>
     <w:p>
       <w:pPr>
@@ -3537,7 +3535,6 @@
           <w:szCs w:val="24"/>
         </w:rPr>
       </w:pPr>
-      <w:proofErr w:type="spellStart"/>
       <w:r>
         <w:rPr>
           <w:color w:val="000000" w:themeColor="text1"/>
@@ -3546,7 +3543,6 @@
         </w:rPr>
         <w:t>sla</w:t>
       </w:r>
-      <w:proofErr w:type="spellEnd"/>
     </w:p>
     <w:p>
       <w:pPr>
@@ -5636,18 +5632,8 @@
           <w:sz w:val="24"/>
           <w:szCs w:val="24"/>
         </w:rPr>
-        <w:t>A primeira Engine a ser utilizada comercialmente foi a Freescape em 1987, ela foi usada na criação de diversos jogos de FPS (</w:t>
-      </w:r>
-      <w:proofErr w:type="spellStart"/>
-      <w:r>
-        <w:rPr>
-          <w:color w:val="000000" w:themeColor="text1"/>
-          <w:sz w:val="24"/>
-          <w:szCs w:val="24"/>
-        </w:rPr>
-        <w:t>Fist</w:t>
-      </w:r>
-      <w:proofErr w:type="spellEnd"/>
+        <w:t>A primeira Engine a ser utilizada comercialmente foi a Freescape em 1987, ela foi usada na criação de diversos jogos de FPS (Fist Person Shooter) como Driller</w:t>
+      </w:r>
       <w:r>
         <w:rPr>
           <w:color w:val="000000" w:themeColor="text1"/>
@@ -5656,67 +5642,13 @@
         </w:rPr>
         <w:t xml:space="preserve"> </w:t>
       </w:r>
-      <w:proofErr w:type="spellStart"/>
-      <w:r>
-        <w:rPr>
-          <w:color w:val="000000" w:themeColor="text1"/>
-          <w:sz w:val="24"/>
-          <w:szCs w:val="24"/>
-        </w:rPr>
-        <w:t>Person</w:t>
-      </w:r>
-      <w:proofErr w:type="spellEnd"/>
-      <w:r>
-        <w:rPr>
-          <w:color w:val="000000" w:themeColor="text1"/>
-          <w:sz w:val="24"/>
-          <w:szCs w:val="24"/>
-        </w:rPr>
-        <w:t xml:space="preserve"> Shooter) como </w:t>
-      </w:r>
-      <w:proofErr w:type="spellStart"/>
-      <w:r>
-        <w:rPr>
-          <w:color w:val="000000" w:themeColor="text1"/>
-          <w:sz w:val="24"/>
-          <w:szCs w:val="24"/>
-        </w:rPr>
-        <w:t>Driller</w:t>
-      </w:r>
-      <w:proofErr w:type="spellEnd"/>
-      <w:r>
-        <w:rPr>
-          <w:color w:val="000000" w:themeColor="text1"/>
-          <w:sz w:val="24"/>
-          <w:szCs w:val="24"/>
-        </w:rPr>
-        <w:t xml:space="preserve"> </w:t>
-      </w:r>
-      <w:r>
-        <w:rPr>
-          <w:color w:val="000000" w:themeColor="text1"/>
-          <w:sz w:val="24"/>
-          <w:szCs w:val="24"/>
-        </w:rPr>
-        <w:t xml:space="preserve">e </w:t>
-      </w:r>
-      <w:proofErr w:type="spellStart"/>
-      <w:r>
-        <w:rPr>
-          <w:color w:val="000000" w:themeColor="text1"/>
-          <w:sz w:val="24"/>
-          <w:szCs w:val="24"/>
-        </w:rPr>
-        <w:t>Dark</w:t>
-      </w:r>
-      <w:proofErr w:type="spellEnd"/>
-      <w:r>
-        <w:rPr>
-          <w:color w:val="000000" w:themeColor="text1"/>
-          <w:sz w:val="24"/>
-          <w:szCs w:val="24"/>
-        </w:rPr>
-        <w:t xml:space="preserve"> Side porem o termo </w:t>
+      <w:r>
+        <w:rPr>
+          <w:color w:val="000000" w:themeColor="text1"/>
+          <w:sz w:val="24"/>
+          <w:szCs w:val="24"/>
+        </w:rPr>
+        <w:t xml:space="preserve">e Dark Side porem o termo </w:t>
       </w:r>
       <w:r>
         <w:rPr>
@@ -5754,43 +5686,7 @@
           <w:sz w:val="24"/>
           <w:szCs w:val="24"/>
         </w:rPr>
-        <w:t xml:space="preserve"> só veio a ser criado na década seguinte onde os jogos do género se popularizaram e ela passou a ser usada constantemente na criação desses, o trio dos famosos jogos: </w:t>
-      </w:r>
-      <w:proofErr w:type="spellStart"/>
-      <w:r>
-        <w:rPr>
-          <w:color w:val="000000" w:themeColor="text1"/>
-          <w:sz w:val="24"/>
-          <w:szCs w:val="24"/>
-        </w:rPr>
-        <w:t>Doom</w:t>
-      </w:r>
-      <w:proofErr w:type="spellEnd"/>
-      <w:r>
-        <w:rPr>
-          <w:color w:val="000000" w:themeColor="text1"/>
-          <w:sz w:val="24"/>
-          <w:szCs w:val="24"/>
-        </w:rPr>
-        <w:t xml:space="preserve">, Quake e </w:t>
-      </w:r>
-      <w:proofErr w:type="spellStart"/>
-      <w:r>
-        <w:rPr>
-          <w:color w:val="000000" w:themeColor="text1"/>
-          <w:sz w:val="24"/>
-          <w:szCs w:val="24"/>
-        </w:rPr>
-        <w:t>Wolfenstein</w:t>
-      </w:r>
-      <w:proofErr w:type="spellEnd"/>
-      <w:r>
-        <w:rPr>
-          <w:color w:val="000000" w:themeColor="text1"/>
-          <w:sz w:val="24"/>
-          <w:szCs w:val="24"/>
-        </w:rPr>
-        <w:t xml:space="preserve"> foram os principais responsáveis pela popularização dos FPS.</w:t>
+        <w:t xml:space="preserve"> só veio a ser criado na década seguinte onde os jogos do género se popularizaram e ela passou a ser usada constantemente na criação desses, o trio dos famosos jogos: Doom, Quake e Wolfenstein foram os principais responsáveis pela popularização dos FPS.</w:t>
       </w:r>
     </w:p>
     <w:p>
@@ -5818,177 +5714,15 @@
           <w:sz w:val="24"/>
           <w:szCs w:val="24"/>
         </w:rPr>
-        <w:t xml:space="preserve"> são as principais responsáveis na criação de jogos, algumas como: </w:t>
-      </w:r>
-      <w:proofErr w:type="spellStart"/>
-      <w:r>
-        <w:rPr>
-          <w:color w:val="000000" w:themeColor="text1"/>
-          <w:sz w:val="24"/>
-          <w:szCs w:val="24"/>
-        </w:rPr>
-        <w:t>Unreal</w:t>
-      </w:r>
-      <w:proofErr w:type="spellEnd"/>
-      <w:r>
-        <w:rPr>
-          <w:color w:val="000000" w:themeColor="text1"/>
-          <w:sz w:val="24"/>
-          <w:szCs w:val="24"/>
-        </w:rPr>
-        <w:t xml:space="preserve"> Engine, Unity Engine, </w:t>
-      </w:r>
-      <w:proofErr w:type="spellStart"/>
-      <w:r>
-        <w:rPr>
-          <w:color w:val="000000" w:themeColor="text1"/>
-          <w:sz w:val="24"/>
-          <w:szCs w:val="24"/>
-        </w:rPr>
-        <w:t>Source</w:t>
-      </w:r>
-      <w:proofErr w:type="spellEnd"/>
-      <w:r>
-        <w:rPr>
-          <w:color w:val="000000" w:themeColor="text1"/>
-          <w:sz w:val="24"/>
-          <w:szCs w:val="24"/>
-        </w:rPr>
-        <w:t xml:space="preserve"> Engine, </w:t>
-      </w:r>
-      <w:proofErr w:type="spellStart"/>
-      <w:r>
-        <w:rPr>
-          <w:color w:val="000000" w:themeColor="text1"/>
-          <w:sz w:val="24"/>
-          <w:szCs w:val="24"/>
-        </w:rPr>
-        <w:t>Construct</w:t>
-      </w:r>
-      <w:proofErr w:type="spellEnd"/>
-      <w:r>
-        <w:rPr>
-          <w:color w:val="000000" w:themeColor="text1"/>
-          <w:sz w:val="24"/>
-          <w:szCs w:val="24"/>
-        </w:rPr>
-        <w:t xml:space="preserve"> 3 e Game </w:t>
-      </w:r>
-      <w:proofErr w:type="spellStart"/>
-      <w:r>
-        <w:rPr>
-          <w:color w:val="000000" w:themeColor="text1"/>
-          <w:sz w:val="24"/>
-          <w:szCs w:val="24"/>
-        </w:rPr>
-        <w:t>Maker</w:t>
-      </w:r>
-      <w:proofErr w:type="spellEnd"/>
-      <w:r>
-        <w:rPr>
-          <w:color w:val="000000" w:themeColor="text1"/>
-          <w:sz w:val="24"/>
-          <w:szCs w:val="24"/>
-        </w:rPr>
-        <w:t xml:space="preserve"> </w:t>
-      </w:r>
-      <w:proofErr w:type="spellStart"/>
-      <w:r>
-        <w:rPr>
-          <w:color w:val="000000" w:themeColor="text1"/>
-          <w:sz w:val="24"/>
-          <w:szCs w:val="24"/>
-        </w:rPr>
-        <w:t>Studio</w:t>
-      </w:r>
-      <w:proofErr w:type="spellEnd"/>
-      <w:r>
-        <w:rPr>
-          <w:color w:val="000000" w:themeColor="text1"/>
-          <w:sz w:val="24"/>
-          <w:szCs w:val="24"/>
-        </w:rPr>
-        <w:t xml:space="preserve"> permitem que alem do seu uso profissional, também possam ser utilizadas de forma pessoal ou estudantil no desenvolvimento de jogos apenas por estudo, a Game </w:t>
-      </w:r>
-      <w:proofErr w:type="spellStart"/>
-      <w:r>
-        <w:rPr>
-          <w:color w:val="000000" w:themeColor="text1"/>
-          <w:sz w:val="24"/>
-          <w:szCs w:val="24"/>
-        </w:rPr>
-        <w:t>Maker</w:t>
-      </w:r>
-      <w:proofErr w:type="spellEnd"/>
-      <w:r>
-        <w:rPr>
-          <w:color w:val="000000" w:themeColor="text1"/>
-          <w:sz w:val="24"/>
-          <w:szCs w:val="24"/>
-        </w:rPr>
-        <w:t xml:space="preserve"> </w:t>
-      </w:r>
-      <w:proofErr w:type="spellStart"/>
-      <w:r>
-        <w:rPr>
-          <w:color w:val="000000" w:themeColor="text1"/>
-          <w:sz w:val="24"/>
-          <w:szCs w:val="24"/>
-        </w:rPr>
-        <w:t>Studio</w:t>
-      </w:r>
-      <w:proofErr w:type="spellEnd"/>
-      <w:r>
-        <w:rPr>
-          <w:color w:val="000000" w:themeColor="text1"/>
-          <w:sz w:val="24"/>
-          <w:szCs w:val="24"/>
-        </w:rPr>
-        <w:t xml:space="preserve"> por exemplo não utiliza diretamente de uma linguagem de programação, apenas através de sua interface é possível criar </w:t>
-      </w:r>
-      <w:r>
-        <w:rPr>
-          <w:color w:val="000000" w:themeColor="text1"/>
-          <w:sz w:val="24"/>
-          <w:szCs w:val="24"/>
-        </w:rPr>
-        <w:t xml:space="preserve">jogos completos, o título de sucesso </w:t>
-      </w:r>
-      <w:proofErr w:type="spellStart"/>
-      <w:r>
-        <w:rPr>
-          <w:color w:val="000000" w:themeColor="text1"/>
-          <w:sz w:val="24"/>
-          <w:szCs w:val="24"/>
-        </w:rPr>
-        <w:t>Undertale</w:t>
-      </w:r>
-      <w:proofErr w:type="spellEnd"/>
-      <w:r>
-        <w:rPr>
-          <w:color w:val="000000" w:themeColor="text1"/>
-          <w:sz w:val="24"/>
-          <w:szCs w:val="24"/>
-        </w:rPr>
-        <w:t xml:space="preserve"> foi criado totalmente nela, Enquanto outras como a Unity e a </w:t>
-      </w:r>
-      <w:proofErr w:type="spellStart"/>
-      <w:r>
-        <w:rPr>
-          <w:color w:val="000000" w:themeColor="text1"/>
-          <w:sz w:val="24"/>
-          <w:szCs w:val="24"/>
-        </w:rPr>
-        <w:t>Unreal</w:t>
-      </w:r>
-      <w:proofErr w:type="spellEnd"/>
-      <w:r>
-        <w:rPr>
-          <w:color w:val="000000" w:themeColor="text1"/>
-          <w:sz w:val="24"/>
-          <w:szCs w:val="24"/>
-        </w:rPr>
-        <w:t xml:space="preserve"> disponibilizam dentro de sua própria interface ou site oficial, documentações e tutorias de vídeo que ensinam o seu uso.</w:t>
+        <w:t xml:space="preserve"> são as principais responsáveis na criação de jogos, algumas como: Unreal Engine, Unity Engine, Source Engine, Construct 3 e Game Maker Studio permitem que alem do seu uso profissional, também possam ser utilizadas de forma pessoal ou estudantil no desenvolvimento de jogos apenas por estudo, a Game Maker Studio por exemplo não utiliza diretamente de uma linguagem de programação, apenas através de sua interface é possível criar </w:t>
+      </w:r>
+      <w:r>
+        <w:rPr>
+          <w:color w:val="000000" w:themeColor="text1"/>
+          <w:sz w:val="24"/>
+          <w:szCs w:val="24"/>
+        </w:rPr>
+        <w:t>jogos completos, o título de sucesso Undertale foi criado totalmente nela, Enquanto outras como a Unity e a Unreal disponibilizam dentro de sua própria interface ou site oficial, documentações e tutorias de vídeo que ensinam o seu uso.</w:t>
       </w:r>
       <w:r>
         <w:rPr>
@@ -6183,9 +5917,8 @@
           <w:sz w:val="24"/>
           <w:szCs w:val="24"/>
         </w:rPr>
-        <w:t>“</w:t>
-      </w:r>
-      <w:proofErr w:type="spellStart"/>
+        <w:t>“Over the Edge Entertainment”</w:t>
+      </w:r>
       <w:r>
         <w:rPr>
           <w:i/>
@@ -6194,120 +5927,15 @@
           <w:sz w:val="24"/>
           <w:szCs w:val="24"/>
         </w:rPr>
-        <w:t>Over</w:t>
-      </w:r>
-      <w:proofErr w:type="spellEnd"/>
-      <w:r>
-        <w:rPr>
-          <w:i/>
-          <w:iCs/>
-          <w:color w:val="000000" w:themeColor="text1"/>
-          <w:sz w:val="24"/>
-          <w:szCs w:val="24"/>
-        </w:rPr>
         <w:t xml:space="preserve"> </w:t>
       </w:r>
-      <w:proofErr w:type="spellStart"/>
-      <w:r>
-        <w:rPr>
-          <w:i/>
-          <w:iCs/>
-          <w:color w:val="000000" w:themeColor="text1"/>
-          <w:sz w:val="24"/>
-          <w:szCs w:val="24"/>
-        </w:rPr>
-        <w:t>the</w:t>
-      </w:r>
-      <w:proofErr w:type="spellEnd"/>
-      <w:r>
-        <w:rPr>
-          <w:i/>
-          <w:iCs/>
-          <w:color w:val="000000" w:themeColor="text1"/>
-          <w:sz w:val="24"/>
-          <w:szCs w:val="24"/>
-        </w:rPr>
-        <w:t xml:space="preserve"> </w:t>
-      </w:r>
-      <w:proofErr w:type="spellStart"/>
-      <w:r>
-        <w:rPr>
-          <w:i/>
-          <w:iCs/>
-          <w:color w:val="000000" w:themeColor="text1"/>
-          <w:sz w:val="24"/>
-          <w:szCs w:val="24"/>
-        </w:rPr>
-        <w:t>Edge</w:t>
-      </w:r>
-      <w:proofErr w:type="spellEnd"/>
-      <w:r>
-        <w:rPr>
-          <w:i/>
-          <w:iCs/>
-          <w:color w:val="000000" w:themeColor="text1"/>
-          <w:sz w:val="24"/>
-          <w:szCs w:val="24"/>
-        </w:rPr>
-        <w:t xml:space="preserve"> </w:t>
-      </w:r>
-      <w:proofErr w:type="spellStart"/>
-      <w:r>
-        <w:rPr>
-          <w:i/>
-          <w:iCs/>
-          <w:color w:val="000000" w:themeColor="text1"/>
-          <w:sz w:val="24"/>
-          <w:szCs w:val="24"/>
-        </w:rPr>
-        <w:t>Entertainment</w:t>
-      </w:r>
-      <w:proofErr w:type="spellEnd"/>
-      <w:r>
-        <w:rPr>
-          <w:i/>
-          <w:iCs/>
-          <w:color w:val="000000" w:themeColor="text1"/>
-          <w:sz w:val="24"/>
-          <w:szCs w:val="24"/>
-        </w:rPr>
-        <w:t>”</w:t>
-      </w:r>
-      <w:r>
-        <w:rPr>
-          <w:i/>
-          <w:iCs/>
-          <w:color w:val="000000" w:themeColor="text1"/>
-          <w:sz w:val="24"/>
-          <w:szCs w:val="24"/>
-        </w:rPr>
-        <w:t xml:space="preserve"> </w:t>
-      </w:r>
-      <w:r>
-        <w:rPr>
-          <w:color w:val="000000" w:themeColor="text1"/>
-          <w:sz w:val="24"/>
-          <w:szCs w:val="24"/>
-        </w:rPr>
-        <w:t xml:space="preserve">que fora rebatizada em 2007 para o nome atual, o seu principal produto é a Unity Engine que foi lançada em 2005 em uma conferencia da Apple, ela foi criada originalmente para ser utilizada apenas no </w:t>
-      </w:r>
-      <w:proofErr w:type="gramStart"/>
-      <w:r>
-        <w:rPr>
-          <w:color w:val="000000" w:themeColor="text1"/>
-          <w:sz w:val="24"/>
-          <w:szCs w:val="24"/>
-        </w:rPr>
-        <w:t>MAC</w:t>
-      </w:r>
-      <w:proofErr w:type="gramEnd"/>
-      <w:r>
-        <w:rPr>
-          <w:color w:val="000000" w:themeColor="text1"/>
-          <w:sz w:val="24"/>
-          <w:szCs w:val="24"/>
-        </w:rPr>
-        <w:t xml:space="preserve"> mas posteriormente </w:t>
+      <w:r>
+        <w:rPr>
+          <w:color w:val="000000" w:themeColor="text1"/>
+          <w:sz w:val="24"/>
+          <w:szCs w:val="24"/>
+        </w:rPr>
+        <w:t xml:space="preserve">que fora rebatizada em 2007 para o nome atual, o seu principal produto é a Unity Engine que foi lançada em 2005 em uma conferencia da Apple, ela foi criada originalmente para ser utilizada apenas no MAC mas posteriormente </w:t>
       </w:r>
       <w:r>
         <w:rPr>
@@ -6463,25 +6091,7 @@
           <w:sz w:val="24"/>
           <w:szCs w:val="24"/>
         </w:rPr>
-        <w:t xml:space="preserve">s, mobile, VR e AR) utilizando um editor visual e programação através de </w:t>
-      </w:r>
-      <w:proofErr w:type="spellStart"/>
-      <w:r>
-        <w:rPr>
-          <w:color w:val="000000" w:themeColor="text1"/>
-          <w:sz w:val="24"/>
-          <w:szCs w:val="24"/>
-        </w:rPr>
-        <w:t>scripting</w:t>
-      </w:r>
-      <w:proofErr w:type="spellEnd"/>
-      <w:r>
-        <w:rPr>
-          <w:color w:val="000000" w:themeColor="text1"/>
-          <w:sz w:val="24"/>
-          <w:szCs w:val="24"/>
-        </w:rPr>
-        <w:t>, oferecendo aos utilizadores ferramentas profissionais, capazes de preencher os requisitos de qualquer jogo</w:t>
+        <w:t>s, mobile, VR e AR) utilizando um editor visual e programação através de scripting, oferecendo aos utilizadores ferramentas profissionais, capazes de preencher os requisitos de qualquer jogo</w:t>
       </w:r>
       <w:r>
         <w:rPr>
@@ -6529,169 +6139,7 @@
           <w:sz w:val="24"/>
           <w:szCs w:val="24"/>
         </w:rPr>
-        <w:t xml:space="preserve"> "</w:t>
-      </w:r>
-      <w:proofErr w:type="spellStart"/>
-      <w:r>
-        <w:rPr>
-          <w:color w:val="000000" w:themeColor="text1"/>
-          <w:sz w:val="24"/>
-          <w:szCs w:val="24"/>
-        </w:rPr>
-        <w:t>Monument</w:t>
-      </w:r>
-      <w:proofErr w:type="spellEnd"/>
-      <w:r>
-        <w:rPr>
-          <w:color w:val="000000" w:themeColor="text1"/>
-          <w:sz w:val="24"/>
-          <w:szCs w:val="24"/>
-        </w:rPr>
-        <w:t xml:space="preserve"> </w:t>
-      </w:r>
-      <w:proofErr w:type="spellStart"/>
-      <w:r>
-        <w:rPr>
-          <w:color w:val="000000" w:themeColor="text1"/>
-          <w:sz w:val="24"/>
-          <w:szCs w:val="24"/>
-        </w:rPr>
-        <w:t>Valley</w:t>
-      </w:r>
-      <w:proofErr w:type="spellEnd"/>
-      <w:r>
-        <w:rPr>
-          <w:color w:val="000000" w:themeColor="text1"/>
-          <w:sz w:val="24"/>
-          <w:szCs w:val="24"/>
-        </w:rPr>
-        <w:t>", "GRIS", "</w:t>
-      </w:r>
-      <w:proofErr w:type="spellStart"/>
-      <w:r>
-        <w:rPr>
-          <w:color w:val="000000" w:themeColor="text1"/>
-          <w:sz w:val="24"/>
-          <w:szCs w:val="24"/>
-        </w:rPr>
-        <w:t>Cuphead</w:t>
-      </w:r>
-      <w:proofErr w:type="spellEnd"/>
-      <w:r>
-        <w:rPr>
-          <w:color w:val="000000" w:themeColor="text1"/>
-          <w:sz w:val="24"/>
-          <w:szCs w:val="24"/>
-        </w:rPr>
-        <w:t>", “</w:t>
-      </w:r>
-      <w:proofErr w:type="spellStart"/>
-      <w:r>
-        <w:rPr>
-          <w:color w:val="000000" w:themeColor="text1"/>
-          <w:sz w:val="24"/>
-          <w:szCs w:val="24"/>
-        </w:rPr>
-        <w:t>Hollow</w:t>
-      </w:r>
-      <w:proofErr w:type="spellEnd"/>
-      <w:r>
-        <w:rPr>
-          <w:color w:val="000000" w:themeColor="text1"/>
-          <w:sz w:val="24"/>
-          <w:szCs w:val="24"/>
-        </w:rPr>
-        <w:t xml:space="preserve"> </w:t>
-      </w:r>
-      <w:proofErr w:type="spellStart"/>
-      <w:r>
-        <w:rPr>
-          <w:color w:val="000000" w:themeColor="text1"/>
-          <w:sz w:val="24"/>
-          <w:szCs w:val="24"/>
-        </w:rPr>
-        <w:t>Knight</w:t>
-      </w:r>
-      <w:proofErr w:type="spellEnd"/>
-      <w:r>
-        <w:rPr>
-          <w:color w:val="000000" w:themeColor="text1"/>
-          <w:sz w:val="24"/>
-          <w:szCs w:val="24"/>
-        </w:rPr>
-        <w:t>”, “</w:t>
-      </w:r>
-      <w:proofErr w:type="spellStart"/>
-      <w:r>
-        <w:rPr>
-          <w:color w:val="000000" w:themeColor="text1"/>
-          <w:sz w:val="24"/>
-          <w:szCs w:val="24"/>
-        </w:rPr>
-        <w:t>HearthStone</w:t>
-      </w:r>
-      <w:proofErr w:type="spellEnd"/>
-      <w:r>
-        <w:rPr>
-          <w:color w:val="000000" w:themeColor="text1"/>
-          <w:sz w:val="24"/>
-          <w:szCs w:val="24"/>
-        </w:rPr>
-        <w:t>”, “</w:t>
-      </w:r>
-      <w:proofErr w:type="spellStart"/>
-      <w:r>
-        <w:rPr>
-          <w:color w:val="000000" w:themeColor="text1"/>
-          <w:sz w:val="24"/>
-          <w:szCs w:val="24"/>
-        </w:rPr>
-        <w:t>Rust</w:t>
-      </w:r>
-      <w:proofErr w:type="spellEnd"/>
-      <w:r>
-        <w:rPr>
-          <w:color w:val="000000" w:themeColor="text1"/>
-          <w:sz w:val="24"/>
-          <w:szCs w:val="24"/>
-        </w:rPr>
-        <w:t>”, “</w:t>
-      </w:r>
-      <w:proofErr w:type="spellStart"/>
-      <w:r>
-        <w:rPr>
-          <w:color w:val="000000" w:themeColor="text1"/>
-          <w:sz w:val="24"/>
-          <w:szCs w:val="24"/>
-        </w:rPr>
-        <w:t>Genshin</w:t>
-      </w:r>
-      <w:proofErr w:type="spellEnd"/>
-      <w:r>
-        <w:rPr>
-          <w:color w:val="000000" w:themeColor="text1"/>
-          <w:sz w:val="24"/>
-          <w:szCs w:val="24"/>
-        </w:rPr>
-        <w:t xml:space="preserve"> </w:t>
-      </w:r>
-      <w:proofErr w:type="spellStart"/>
-      <w:r>
-        <w:rPr>
-          <w:color w:val="000000" w:themeColor="text1"/>
-          <w:sz w:val="24"/>
-          <w:szCs w:val="24"/>
-        </w:rPr>
-        <w:t>Impact</w:t>
-      </w:r>
-      <w:proofErr w:type="spellEnd"/>
-      <w:r>
-        <w:rPr>
-          <w:color w:val="000000" w:themeColor="text1"/>
-          <w:sz w:val="24"/>
-          <w:szCs w:val="24"/>
-        </w:rPr>
-        <w:t xml:space="preserve">”, e outros tantos que, provavelmente, preencheriam uma página completa. </w:t>
+        <w:t xml:space="preserve"> "Monument Valley", "GRIS", "Cuphead", “Hollow Knight”, “HearthStone”, “Rust”, “Genshin Impact”, e outros tantos que, provavelmente, preencheriam uma página completa. </w:t>
       </w:r>
     </w:p>
     <w:p>
@@ -6739,43 +6187,7 @@
           <w:sz w:val="24"/>
           <w:szCs w:val="24"/>
         </w:rPr>
-        <w:t>O motor de jogos Unity 3D possui uma interface bastante simples e amigável para o desenvolvimento de jogos de diversos gêneros. Sua área de trabalho é composta de várias janelas chamadas “</w:t>
-      </w:r>
-      <w:proofErr w:type="spellStart"/>
-      <w:r>
-        <w:rPr>
-          <w:color w:val="000000" w:themeColor="text1"/>
-          <w:sz w:val="24"/>
-          <w:szCs w:val="24"/>
-        </w:rPr>
-        <w:t>views</w:t>
-      </w:r>
-      <w:proofErr w:type="spellEnd"/>
-      <w:r>
-        <w:rPr>
-          <w:color w:val="000000" w:themeColor="text1"/>
-          <w:sz w:val="24"/>
-          <w:szCs w:val="24"/>
-        </w:rPr>
-        <w:t xml:space="preserve">”, cada uma com um propósito específico. É possível criar games para iOS, Android, BlackBerry, Windows </w:t>
-      </w:r>
-      <w:proofErr w:type="spellStart"/>
-      <w:r>
-        <w:rPr>
-          <w:color w:val="000000" w:themeColor="text1"/>
-          <w:sz w:val="24"/>
-          <w:szCs w:val="24"/>
-        </w:rPr>
-        <w:t>Phone</w:t>
-      </w:r>
-      <w:proofErr w:type="spellEnd"/>
-      <w:r>
-        <w:rPr>
-          <w:color w:val="000000" w:themeColor="text1"/>
-          <w:sz w:val="24"/>
-          <w:szCs w:val="24"/>
-        </w:rPr>
-        <w:t xml:space="preserve"> ou Windows.</w:t>
+        <w:t>O motor de jogos Unity 3D possui uma interface bastante simples e amigável para o desenvolvimento de jogos de diversos gêneros. Sua área de trabalho é composta de várias janelas chamadas “views”, cada uma com um propósito específico. É possível criar games para iOS, Android, BlackBerry, Windows Phone ou Windows.</w:t>
       </w:r>
       <w:r>
         <w:rPr>
@@ -6888,7 +6300,15 @@
           <w:sz w:val="24"/>
           <w:szCs w:val="24"/>
         </w:rPr>
-        <w:t xml:space="preserve">, esses sistemas de coordenadas são utilizados em conjunto de métodos lógicos </w:t>
+        <w:t xml:space="preserve">, esses sistemas de coordenadas são utilizados em conjunto de métodos lógicos para definir se um objeto se move, esta estático ou </w:t>
+      </w:r>
+      <w:r>
+        <w:rPr>
+          <w:color w:val="000000" w:themeColor="text1"/>
+          <w:sz w:val="24"/>
+          <w:szCs w:val="24"/>
+        </w:rPr>
+        <w:t xml:space="preserve">se movera apenas em situações especificas </w:t>
       </w:r>
       <w:r>
         <w:rPr>
@@ -6897,13 +6317,13 @@
         <mc:AlternateContent>
           <mc:Choice Requires="wps">
             <w:drawing>
-              <wp:anchor distT="0" distB="0" distL="114300" distR="114300" simplePos="0" relativeHeight="251660288" behindDoc="0" locked="0" layoutInCell="1" allowOverlap="1" wp14:anchorId="5E1D68CE" wp14:editId="47FA2F5A">
+              <wp:anchor distT="0" distB="0" distL="114300" distR="114300" simplePos="0" relativeHeight="251660288" behindDoc="0" locked="0" layoutInCell="1" allowOverlap="1" wp14:anchorId="5E1D68CE" wp14:editId="495A3F83">
                 <wp:simplePos x="0" y="0"/>
-                <wp:positionH relativeFrom="page">
+                <wp:positionH relativeFrom="column">
                   <wp:align>center</wp:align>
                 </wp:positionH>
                 <wp:positionV relativeFrom="paragraph">
-                  <wp:posOffset>2275205</wp:posOffset>
+                  <wp:posOffset>2610856</wp:posOffset>
                 </wp:positionV>
                 <wp:extent cx="2595600" cy="327600"/>
                 <wp:effectExtent l="0" t="0" r="0" b="0"/>
@@ -6993,7 +6413,7 @@
                 <v:stroke joinstyle="miter"/>
                 <v:path gradientshapeok="t" o:connecttype="rect"/>
               </v:shapetype>
-              <v:shape id="Caixa de Texto 6" o:spid="_x0000_s1026" type="#_x0000_t202" style="position:absolute;left:0;text-align:left;margin-left:0;margin-top:179.15pt;width:204.4pt;height:25.8pt;z-index:251660288;visibility:visible;mso-wrap-style:square;mso-width-percent:0;mso-height-percent:0;mso-wrap-distance-left:9pt;mso-wrap-distance-top:0;mso-wrap-distance-right:9pt;mso-wrap-distance-bottom:0;mso-position-horizontal:center;mso-position-horizontal-relative:page;mso-position-vertical:absolute;mso-position-vertical-relative:text;mso-width-percent:0;mso-height-percent:0;mso-width-relative:margin;mso-height-relative:margin;v-text-anchor:top" o:gfxdata="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" stroked="f">
+              <v:shape id="Caixa de Texto 6" o:spid="_x0000_s1026" type="#_x0000_t202" style="position:absolute;left:0;text-align:left;margin-left:0;margin-top:205.6pt;width:204.4pt;height:25.8pt;z-index:251660288;visibility:visible;mso-wrap-style:square;mso-width-percent:0;mso-height-percent:0;mso-wrap-distance-left:9pt;mso-wrap-distance-top:0;mso-wrap-distance-right:9pt;mso-wrap-distance-bottom:0;mso-position-horizontal:center;mso-position-horizontal-relative:text;mso-position-vertical:absolute;mso-position-vertical-relative:text;mso-width-percent:0;mso-height-percent:0;mso-width-relative:margin;mso-height-relative:margin;v-text-anchor:top" o:gfxdata="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" stroked="f">
                 <v:textbox inset="0,0,0,0">
                   <w:txbxContent>
                     <w:p>
@@ -7034,7 +6454,7 @@
                     </w:p>
                   </w:txbxContent>
                 </v:textbox>
-                <w10:wrap type="topAndBottom" anchorx="page"/>
+                <w10:wrap type="topAndBottom"/>
               </v:shape>
             </w:pict>
           </mc:Fallback>
@@ -7048,13 +6468,13 @@
           <w:szCs w:val="24"/>
         </w:rPr>
         <w:drawing>
-          <wp:anchor distT="0" distB="0" distL="114300" distR="114300" simplePos="0" relativeHeight="251658240" behindDoc="1" locked="0" layoutInCell="1" allowOverlap="1" wp14:anchorId="39F87FE7" wp14:editId="28BDC01D">
+          <wp:anchor distT="0" distB="0" distL="114300" distR="114300" simplePos="0" relativeHeight="251658240" behindDoc="1" locked="0" layoutInCell="1" allowOverlap="1" wp14:anchorId="39F87FE7" wp14:editId="51A5311E">
             <wp:simplePos x="0" y="0"/>
-            <wp:positionH relativeFrom="page">
+            <wp:positionH relativeFrom="column">
               <wp:align>center</wp:align>
             </wp:positionH>
             <wp:positionV relativeFrom="page">
-              <wp:posOffset>1630392</wp:posOffset>
+              <wp:posOffset>1914717</wp:posOffset>
             </wp:positionV>
             <wp:extent cx="2527200" cy="1666800"/>
             <wp:effectExtent l="0" t="0" r="6985" b="0"/>
@@ -7116,7 +6536,752 @@
           <w:sz w:val="24"/>
           <w:szCs w:val="24"/>
         </w:rPr>
-        <w:t xml:space="preserve">para definir se um objeto se move, esta estático ou </w:t>
+        <w:t>e no resto do tempo ficara estático.</w:t>
+      </w:r>
+    </w:p>
+    <w:p>
+      <w:pPr>
+        <w:spacing w:before="98" w:line="360" w:lineRule="auto"/>
+        <w:ind w:firstLine="432"/>
+        <w:jc w:val="both"/>
+        <w:rPr>
+          <w:color w:val="000000" w:themeColor="text1"/>
+          <w:sz w:val="24"/>
+          <w:szCs w:val="24"/>
+        </w:rPr>
+      </w:pPr>
+      <w:r>
+        <w:rPr>
+          <w:noProof/>
+        </w:rPr>
+        <mc:AlternateContent>
+          <mc:Choice Requires="wps">
+            <w:drawing>
+              <wp:anchor distT="0" distB="0" distL="114300" distR="114300" simplePos="0" relativeHeight="251663360" behindDoc="0" locked="0" layoutInCell="1" allowOverlap="1" wp14:anchorId="3E55684D" wp14:editId="031A01A9">
+                <wp:simplePos x="0" y="0"/>
+                <wp:positionH relativeFrom="column">
+                  <wp:align>center</wp:align>
+                </wp:positionH>
+                <wp:positionV relativeFrom="paragraph">
+                  <wp:posOffset>7386955</wp:posOffset>
+                </wp:positionV>
+                <wp:extent cx="2725200" cy="327600"/>
+                <wp:effectExtent l="0" t="0" r="0" b="0"/>
+                <wp:wrapTopAndBottom/>
+                <wp:docPr id="8" name="Caixa de Texto 8"/>
+                <wp:cNvGraphicFramePr/>
+                <a:graphic xmlns:a="http://schemas.openxmlformats.org/drawingml/2006/main">
+                  <a:graphicData uri="http://schemas.microsoft.com/office/word/2010/wordprocessingShape">
+                    <wps:wsp>
+                      <wps:cNvSpPr txBox="1"/>
+                      <wps:spPr>
+                        <a:xfrm>
+                          <a:off x="0" y="0"/>
+                          <a:ext cx="2725200" cy="327600"/>
+                        </a:xfrm>
+                        <a:prstGeom prst="rect">
+                          <a:avLst/>
+                        </a:prstGeom>
+                        <a:solidFill>
+                          <a:prstClr val="white"/>
+                        </a:solidFill>
+                        <a:ln>
+                          <a:noFill/>
+                        </a:ln>
+                      </wps:spPr>
+                      <wps:txbx>
+                        <w:txbxContent>
+                          <w:p>
+                            <w:pPr>
+                              <w:pStyle w:val="Legenda"/>
+                              <w:rPr>
+                                <w:rFonts w:cs="Times New Roman"/>
+                                <w:noProof/>
+                                <w:color w:val="000000" w:themeColor="text1"/>
+                              </w:rPr>
+                            </w:pPr>
+                            <w:r>
+                              <w:t>Figura 0</w:t>
+                            </w:r>
+                            <w:r>
+                              <w:fldChar w:fldCharType="begin"/>
+                            </w:r>
+                            <w:r>
+                              <w:instrText xml:space="preserve"> SEQ Figura \* ARABIC </w:instrText>
+                            </w:r>
+                            <w:r>
+                              <w:fldChar w:fldCharType="separate"/>
+                            </w:r>
+                            <w:r>
+                              <w:rPr>
+                                <w:noProof/>
+                              </w:rPr>
+                              <w:t>2</w:t>
+                            </w:r>
+                            <w:r>
+                              <w:fldChar w:fldCharType="end"/>
+                            </w:r>
+                            <w:r>
+                              <w:t xml:space="preserve"> - Tela de Adição de Componentes</w:t>
+                            </w:r>
+                          </w:p>
+                        </w:txbxContent>
+                      </wps:txbx>
+                      <wps:bodyPr rot="0" spcFirstLastPara="0" vertOverflow="overflow" horzOverflow="overflow" vert="horz" wrap="square" lIns="0" tIns="0" rIns="0" bIns="0" numCol="1" spcCol="0" rtlCol="0" fromWordArt="0" anchor="t" anchorCtr="0" forceAA="0" compatLnSpc="1">
+                        <a:prstTxWarp prst="textNoShape">
+                          <a:avLst/>
+                        </a:prstTxWarp>
+                        <a:spAutoFit/>
+                      </wps:bodyPr>
+                    </wps:wsp>
+                  </a:graphicData>
+                </a:graphic>
+                <wp14:sizeRelH relativeFrom="margin">
+                  <wp14:pctWidth>0</wp14:pctWidth>
+                </wp14:sizeRelH>
+                <wp14:sizeRelV relativeFrom="margin">
+                  <wp14:pctHeight>0</wp14:pctHeight>
+                </wp14:sizeRelV>
+              </wp:anchor>
+            </w:drawing>
+          </mc:Choice>
+          <mc:Fallback>
+            <w:pict>
+              <v:shape w14:anchorId="3E55684D" id="Caixa de Texto 8" o:spid="_x0000_s1027" type="#_x0000_t202" style="position:absolute;left:0;text-align:left;margin-left:0;margin-top:581.65pt;width:214.6pt;height:25.8pt;z-index:251663360;visibility:visible;mso-wrap-style:square;mso-width-percent:0;mso-height-percent:0;mso-wrap-distance-left:9pt;mso-wrap-distance-top:0;mso-wrap-distance-right:9pt;mso-wrap-distance-bottom:0;mso-position-horizontal:center;mso-position-horizontal-relative:text;mso-position-vertical:absolute;mso-position-vertical-relative:text;mso-width-percent:0;mso-height-percent:0;mso-width-relative:margin;mso-height-relative:margin;v-text-anchor:top" o:gfxdata="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" stroked="f">
+                <v:textbox style="mso-fit-shape-to-text:t" inset="0,0,0,0">
+                  <w:txbxContent>
+                    <w:p>
+                      <w:pPr>
+                        <w:pStyle w:val="Legenda"/>
+                        <w:rPr>
+                          <w:rFonts w:cs="Times New Roman"/>
+                          <w:noProof/>
+                          <w:color w:val="000000" w:themeColor="text1"/>
+                        </w:rPr>
+                      </w:pPr>
+                      <w:r>
+                        <w:t>Figura 0</w:t>
+                      </w:r>
+                      <w:r>
+                        <w:fldChar w:fldCharType="begin"/>
+                      </w:r>
+                      <w:r>
+                        <w:instrText xml:space="preserve"> SEQ Figura \* ARABIC </w:instrText>
+                      </w:r>
+                      <w:r>
+                        <w:fldChar w:fldCharType="separate"/>
+                      </w:r>
+                      <w:r>
+                        <w:rPr>
+                          <w:noProof/>
+                        </w:rPr>
+                        <w:t>2</w:t>
+                      </w:r>
+                      <w:r>
+                        <w:fldChar w:fldCharType="end"/>
+                      </w:r>
+                      <w:r>
+                        <w:t xml:space="preserve"> - Tela de Adição de Componentes</w:t>
+                      </w:r>
+                    </w:p>
+                  </w:txbxContent>
+                </v:textbox>
+                <w10:wrap type="topAndBottom"/>
+              </v:shape>
+            </w:pict>
+          </mc:Fallback>
+        </mc:AlternateContent>
+      </w:r>
+      <w:r>
+        <w:rPr>
+          <w:noProof/>
+          <w:color w:val="000000" w:themeColor="text1"/>
+          <w:sz w:val="24"/>
+          <w:szCs w:val="24"/>
+        </w:rPr>
+        <w:drawing>
+          <wp:anchor distT="0" distB="0" distL="114300" distR="114300" simplePos="0" relativeHeight="251661312" behindDoc="0" locked="0" layoutInCell="1" allowOverlap="1" wp14:anchorId="2A9DEE82" wp14:editId="264368D9">
+            <wp:simplePos x="0" y="0"/>
+            <wp:positionH relativeFrom="column">
+              <wp:align>center</wp:align>
+            </wp:positionH>
+            <wp:positionV relativeFrom="paragraph">
+              <wp:posOffset>4807142</wp:posOffset>
+            </wp:positionV>
+            <wp:extent cx="1990800" cy="2520000"/>
+            <wp:effectExtent l="0" t="0" r="0" b="0"/>
+            <wp:wrapTopAndBottom/>
+            <wp:docPr id="7" name="Imagem 7"/>
+            <wp:cNvGraphicFramePr>
+              <a:graphicFrameLocks xmlns:a="http://schemas.openxmlformats.org/drawingml/2006/main" noChangeAspect="1"/>
+            </wp:cNvGraphicFramePr>
+            <a:graphic xmlns:a="http://schemas.openxmlformats.org/drawingml/2006/main">
+              <a:graphicData uri="http://schemas.openxmlformats.org/drawingml/2006/picture">
+                <pic:pic xmlns:pic="http://schemas.openxmlformats.org/drawingml/2006/picture">
+                  <pic:nvPicPr>
+                    <pic:cNvPr id="0" name="Picture 2"/>
+                    <pic:cNvPicPr>
+                      <a:picLocks noChangeAspect="1" noChangeArrowheads="1"/>
+                    </pic:cNvPicPr>
+                  </pic:nvPicPr>
+                  <pic:blipFill>
+                    <a:blip r:embed="rId21">
+                      <a:extLst>
+                        <a:ext uri="{28A0092B-C50C-407E-A947-70E740481C1C}">
+                          <a14:useLocalDpi xmlns:a14="http://schemas.microsoft.com/office/drawing/2010/main" val="0"/>
+                        </a:ext>
+                      </a:extLst>
+                    </a:blip>
+                    <a:srcRect/>
+                    <a:stretch>
+                      <a:fillRect/>
+                    </a:stretch>
+                  </pic:blipFill>
+                  <pic:spPr bwMode="auto">
+                    <a:xfrm>
+                      <a:off x="0" y="0"/>
+                      <a:ext cx="1990800" cy="2520000"/>
+                    </a:xfrm>
+                    <a:prstGeom prst="rect">
+                      <a:avLst/>
+                    </a:prstGeom>
+                    <a:noFill/>
+                    <a:ln>
+                      <a:noFill/>
+                    </a:ln>
+                  </pic:spPr>
+                </pic:pic>
+              </a:graphicData>
+            </a:graphic>
+            <wp14:sizeRelH relativeFrom="margin">
+              <wp14:pctWidth>0</wp14:pctWidth>
+            </wp14:sizeRelH>
+            <wp14:sizeRelV relativeFrom="margin">
+              <wp14:pctHeight>0</wp14:pctHeight>
+            </wp14:sizeRelV>
+          </wp:anchor>
+        </w:drawing>
+      </w:r>
+      <w:r>
+        <w:rPr>
+          <w:color w:val="000000" w:themeColor="text1"/>
+          <w:sz w:val="24"/>
+          <w:szCs w:val="24"/>
+        </w:rPr>
+        <w:t xml:space="preserve">A função mais comum dos GameObjects é receber componentes, esses componentes são códigos ou bibliotecas completas nos quais tem funções comummente utilizadas entre desenvolvedores como: Iluminação, Camera de Jogo, Colisão, </w:t>
+      </w:r>
+      <w:r>
+        <w:rPr>
+          <w:color w:val="000000" w:themeColor="text1"/>
+          <w:sz w:val="24"/>
+          <w:szCs w:val="24"/>
+        </w:rPr>
+        <w:t>entre outras inúmeras funções, porem códigos criados pelo programador também são adicionados como componentes e podem interagir com os demais componentes</w:t>
+      </w:r>
+      <w:r>
+        <w:rPr>
+          <w:color w:val="000000" w:themeColor="text1"/>
+          <w:sz w:val="24"/>
+          <w:szCs w:val="24"/>
+        </w:rPr>
+        <w:t>, tornado eles ativados ou desativados</w:t>
+      </w:r>
+      <w:r>
+        <w:rPr>
+          <w:color w:val="000000" w:themeColor="text1"/>
+          <w:sz w:val="24"/>
+          <w:szCs w:val="24"/>
+        </w:rPr>
+        <w:t xml:space="preserve">. Para criar um novo GameObject é necessário apenas clicar com o botão direito do mouse na </w:t>
+      </w:r>
+      <w:r>
+        <w:rPr>
+          <w:color w:val="000000" w:themeColor="text1"/>
+          <w:sz w:val="24"/>
+          <w:szCs w:val="24"/>
+        </w:rPr>
+        <w:t xml:space="preserve">View Hierarchy, apos isso irão aparecer diversas opções de GameObjects: 2D, 3D, Empty e alguns mais avançados, clicando em Empty será criado um objeto como nome escolhido por você no qual terá apenas o componente básico transform, se quiser adicionar outros componentes basta clicar na opção que esta na View “Inspector” Add Component. </w:t>
+      </w:r>
+    </w:p>
+    <w:p>
+      <w:pPr>
+        <w:spacing w:before="98" w:line="360" w:lineRule="auto"/>
+        <w:jc w:val="both"/>
+        <w:rPr>
+          <w:noProof/>
+          <w:color w:val="000000" w:themeColor="text1"/>
+          <w:sz w:val="24"/>
+          <w:szCs w:val="24"/>
+        </w:rPr>
+      </w:pPr>
+      <w:r>
+        <w:rPr>
+          <w:color w:val="000000" w:themeColor="text1"/>
+          <w:sz w:val="24"/>
+          <w:szCs w:val="24"/>
+        </w:rPr>
+        <w:t xml:space="preserve">Lá você </w:t>
+      </w:r>
+      <w:r>
+        <w:rPr>
+          <w:color w:val="000000" w:themeColor="text1"/>
+          <w:sz w:val="24"/>
+          <w:szCs w:val="24"/>
+        </w:rPr>
+        <w:t>poderá</w:t>
+      </w:r>
+      <w:r>
+        <w:rPr>
+          <w:color w:val="000000" w:themeColor="text1"/>
+          <w:sz w:val="24"/>
+          <w:szCs w:val="24"/>
+        </w:rPr>
+        <w:t xml:space="preserve"> escolher um componente ou um Script</w:t>
+      </w:r>
+      <w:r>
+        <w:rPr>
+          <w:color w:val="000000" w:themeColor="text1"/>
+          <w:sz w:val="24"/>
+          <w:szCs w:val="24"/>
+        </w:rPr>
+        <w:t xml:space="preserve"> para definir </w:t>
+      </w:r>
+      <w:r>
+        <w:rPr>
+          <w:color w:val="000000" w:themeColor="text1"/>
+          <w:sz w:val="24"/>
+          <w:szCs w:val="24"/>
+        </w:rPr>
+        <w:t xml:space="preserve">funções predefinidas ou </w:t>
+      </w:r>
+      <w:r>
+        <w:rPr>
+          <w:color w:val="000000" w:themeColor="text1"/>
+          <w:sz w:val="24"/>
+          <w:szCs w:val="24"/>
+        </w:rPr>
+        <w:lastRenderedPageBreak/>
+        <w:t xml:space="preserve">personalizadas para o objeto criado, criando um dos objetos citados anteriormente como 2D ou 3D eles já virão com alguns componentes que são responsáveis por coisas como a renderização </w:t>
+      </w:r>
+    </w:p>
+    <w:p>
+      <w:pPr>
+        <w:spacing w:before="98" w:line="360" w:lineRule="auto"/>
+        <w:jc w:val="both"/>
+        <w:rPr>
+          <w:color w:val="000000" w:themeColor="text1"/>
+          <w:sz w:val="24"/>
+          <w:szCs w:val="24"/>
+        </w:rPr>
+      </w:pPr>
+      <w:r>
+        <w:rPr>
+          <w:noProof/>
+          <w:color w:val="000000" w:themeColor="text1"/>
+          <w:sz w:val="24"/>
+          <w:szCs w:val="24"/>
+        </w:rPr>
+        <w:drawing>
+          <wp:anchor distT="0" distB="0" distL="114300" distR="114300" simplePos="0" relativeHeight="251667456" behindDoc="0" locked="0" layoutInCell="1" allowOverlap="1" wp14:anchorId="596778D9" wp14:editId="17BE660C">
+            <wp:simplePos x="0" y="0"/>
+            <wp:positionH relativeFrom="column">
+              <wp:align>center</wp:align>
+            </wp:positionH>
+            <wp:positionV relativeFrom="paragraph">
+              <wp:posOffset>2801476</wp:posOffset>
+            </wp:positionV>
+            <wp:extent cx="3841200" cy="2160000"/>
+            <wp:effectExtent l="0" t="0" r="6985" b="0"/>
+            <wp:wrapTopAndBottom/>
+            <wp:docPr id="15" name="Imagem 15"/>
+            <wp:cNvGraphicFramePr>
+              <a:graphicFrameLocks xmlns:a="http://schemas.openxmlformats.org/drawingml/2006/main" noChangeAspect="1"/>
+            </wp:cNvGraphicFramePr>
+            <a:graphic xmlns:a="http://schemas.openxmlformats.org/drawingml/2006/main">
+              <a:graphicData uri="http://schemas.openxmlformats.org/drawingml/2006/picture">
+                <pic:pic xmlns:pic="http://schemas.openxmlformats.org/drawingml/2006/picture">
+                  <pic:nvPicPr>
+                    <pic:cNvPr id="0" name="Picture 6"/>
+                    <pic:cNvPicPr>
+                      <a:picLocks noChangeAspect="1" noChangeArrowheads="1"/>
+                    </pic:cNvPicPr>
+                  </pic:nvPicPr>
+                  <pic:blipFill>
+                    <a:blip r:embed="rId22" cstate="print">
+                      <a:extLst>
+                        <a:ext uri="{28A0092B-C50C-407E-A947-70E740481C1C}">
+                          <a14:useLocalDpi xmlns:a14="http://schemas.microsoft.com/office/drawing/2010/main" val="0"/>
+                        </a:ext>
+                      </a:extLst>
+                    </a:blip>
+                    <a:srcRect/>
+                    <a:stretch>
+                      <a:fillRect/>
+                    </a:stretch>
+                  </pic:blipFill>
+                  <pic:spPr bwMode="auto">
+                    <a:xfrm>
+                      <a:off x="0" y="0"/>
+                      <a:ext cx="3841200" cy="2160000"/>
+                    </a:xfrm>
+                    <a:prstGeom prst="rect">
+                      <a:avLst/>
+                    </a:prstGeom>
+                    <a:noFill/>
+                    <a:ln>
+                      <a:noFill/>
+                    </a:ln>
+                  </pic:spPr>
+                </pic:pic>
+              </a:graphicData>
+            </a:graphic>
+            <wp14:sizeRelH relativeFrom="margin">
+              <wp14:pctWidth>0</wp14:pctWidth>
+            </wp14:sizeRelH>
+            <wp14:sizeRelV relativeFrom="margin">
+              <wp14:pctHeight>0</wp14:pctHeight>
+            </wp14:sizeRelV>
+          </wp:anchor>
+        </w:drawing>
+      </w:r>
+      <w:r>
+        <w:rPr>
+          <w:noProof/>
+        </w:rPr>
+        <mc:AlternateContent>
+          <mc:Choice Requires="wps">
+            <w:drawing>
+              <wp:anchor distT="0" distB="0" distL="114300" distR="114300" simplePos="0" relativeHeight="251669504" behindDoc="0" locked="0" layoutInCell="1" allowOverlap="1" wp14:anchorId="541E42C1" wp14:editId="772512A8">
+                <wp:simplePos x="0" y="0"/>
+                <wp:positionH relativeFrom="column">
+                  <wp:align>center</wp:align>
+                </wp:positionH>
+                <wp:positionV relativeFrom="paragraph">
+                  <wp:posOffset>5019040</wp:posOffset>
+                </wp:positionV>
+                <wp:extent cx="1450800" cy="327600"/>
+                <wp:effectExtent l="0" t="0" r="0" b="0"/>
+                <wp:wrapTopAndBottom/>
+                <wp:docPr id="16" name="Caixa de Texto 16"/>
+                <wp:cNvGraphicFramePr/>
+                <a:graphic xmlns:a="http://schemas.openxmlformats.org/drawingml/2006/main">
+                  <a:graphicData uri="http://schemas.microsoft.com/office/word/2010/wordprocessingShape">
+                    <wps:wsp>
+                      <wps:cNvSpPr txBox="1"/>
+                      <wps:spPr>
+                        <a:xfrm>
+                          <a:off x="0" y="0"/>
+                          <a:ext cx="1450800" cy="327600"/>
+                        </a:xfrm>
+                        <a:prstGeom prst="rect">
+                          <a:avLst/>
+                        </a:prstGeom>
+                        <a:solidFill>
+                          <a:prstClr val="white"/>
+                        </a:solidFill>
+                        <a:ln>
+                          <a:noFill/>
+                        </a:ln>
+                      </wps:spPr>
+                      <wps:txbx>
+                        <w:txbxContent>
+                          <w:p>
+                            <w:pPr>
+                              <w:pStyle w:val="Legenda"/>
+                              <w:rPr>
+                                <w:rFonts w:cs="Times New Roman"/>
+                                <w:noProof/>
+                                <w:color w:val="000000" w:themeColor="text1"/>
+                              </w:rPr>
+                            </w:pPr>
+                            <w:r>
+                              <w:t>Figura 04 – Objeto 2D</w:t>
+                            </w:r>
+                          </w:p>
+                        </w:txbxContent>
+                      </wps:txbx>
+                      <wps:bodyPr rot="0" spcFirstLastPara="0" vertOverflow="overflow" horzOverflow="overflow" vert="horz" wrap="square" lIns="0" tIns="0" rIns="0" bIns="0" numCol="1" spcCol="0" rtlCol="0" fromWordArt="0" anchor="t" anchorCtr="0" forceAA="0" compatLnSpc="1">
+                        <a:prstTxWarp prst="textNoShape">
+                          <a:avLst/>
+                        </a:prstTxWarp>
+                        <a:spAutoFit/>
+                      </wps:bodyPr>
+                    </wps:wsp>
+                  </a:graphicData>
+                </a:graphic>
+                <wp14:sizeRelH relativeFrom="margin">
+                  <wp14:pctWidth>0</wp14:pctWidth>
+                </wp14:sizeRelH>
+                <wp14:sizeRelV relativeFrom="margin">
+                  <wp14:pctHeight>0</wp14:pctHeight>
+                </wp14:sizeRelV>
+              </wp:anchor>
+            </w:drawing>
+          </mc:Choice>
+          <mc:Fallback>
+            <w:pict>
+              <v:shape w14:anchorId="541E42C1" id="Caixa de Texto 16" o:spid="_x0000_s1028" type="#_x0000_t202" style="position:absolute;left:0;text-align:left;margin-left:0;margin-top:395.2pt;width:114.25pt;height:25.8pt;z-index:251669504;visibility:visible;mso-wrap-style:square;mso-width-percent:0;mso-height-percent:0;mso-wrap-distance-left:9pt;mso-wrap-distance-top:0;mso-wrap-distance-right:9pt;mso-wrap-distance-bottom:0;mso-position-horizontal:center;mso-position-horizontal-relative:text;mso-position-vertical:absolute;mso-position-vertical-relative:text;mso-width-percent:0;mso-height-percent:0;mso-width-relative:margin;mso-height-relative:margin;v-text-anchor:top" o:gfxdata="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" stroked="f">
+                <v:textbox style="mso-fit-shape-to-text:t" inset="0,0,0,0">
+                  <w:txbxContent>
+                    <w:p>
+                      <w:pPr>
+                        <w:pStyle w:val="Legenda"/>
+                        <w:rPr>
+                          <w:rFonts w:cs="Times New Roman"/>
+                          <w:noProof/>
+                          <w:color w:val="000000" w:themeColor="text1"/>
+                        </w:rPr>
+                      </w:pPr>
+                      <w:r>
+                        <w:t>Figura 04 – Objeto 2D</w:t>
+                      </w:r>
+                    </w:p>
+                  </w:txbxContent>
+                </v:textbox>
+                <w10:wrap type="topAndBottom"/>
+              </v:shape>
+            </w:pict>
+          </mc:Fallback>
+        </mc:AlternateContent>
+      </w:r>
+      <w:r>
+        <w:rPr>
+          <w:noProof/>
+        </w:rPr>
+        <mc:AlternateContent>
+          <mc:Choice Requires="wps">
+            <w:drawing>
+              <wp:anchor distT="0" distB="0" distL="114300" distR="114300" simplePos="0" relativeHeight="251666432" behindDoc="0" locked="0" layoutInCell="1" allowOverlap="1" wp14:anchorId="3F91EFA3" wp14:editId="658D8CA5">
+                <wp:simplePos x="0" y="0"/>
+                <wp:positionH relativeFrom="column">
+                  <wp:align>center</wp:align>
+                </wp:positionH>
+                <wp:positionV relativeFrom="paragraph">
+                  <wp:posOffset>2472738</wp:posOffset>
+                </wp:positionV>
+                <wp:extent cx="1450800" cy="327600"/>
+                <wp:effectExtent l="0" t="0" r="0" b="0"/>
+                <wp:wrapTopAndBottom/>
+                <wp:docPr id="10" name="Caixa de Texto 10"/>
+                <wp:cNvGraphicFramePr/>
+                <a:graphic xmlns:a="http://schemas.openxmlformats.org/drawingml/2006/main">
+                  <a:graphicData uri="http://schemas.microsoft.com/office/word/2010/wordprocessingShape">
+                    <wps:wsp>
+                      <wps:cNvSpPr txBox="1"/>
+                      <wps:spPr>
+                        <a:xfrm>
+                          <a:off x="0" y="0"/>
+                          <a:ext cx="1450800" cy="327600"/>
+                        </a:xfrm>
+                        <a:prstGeom prst="rect">
+                          <a:avLst/>
+                        </a:prstGeom>
+                        <a:solidFill>
+                          <a:prstClr val="white"/>
+                        </a:solidFill>
+                        <a:ln>
+                          <a:noFill/>
+                        </a:ln>
+                      </wps:spPr>
+                      <wps:txbx>
+                        <w:txbxContent>
+                          <w:p>
+                            <w:pPr>
+                              <w:pStyle w:val="Legenda"/>
+                              <w:rPr>
+                                <w:rFonts w:cs="Times New Roman"/>
+                                <w:color w:val="000000" w:themeColor="text1"/>
+                              </w:rPr>
+                            </w:pPr>
+                            <w:r>
+                              <w:t>Figura 0</w:t>
+                            </w:r>
+                            <w:r>
+                              <w:t>3</w:t>
+                            </w:r>
+                            <w:r>
+                              <w:t xml:space="preserve"> </w:t>
+                            </w:r>
+                            <w:r>
+                              <w:t xml:space="preserve">- </w:t>
+                            </w:r>
+                            <w:r>
+                              <w:t>Objeto 3D</w:t>
+                            </w:r>
+                          </w:p>
+                        </w:txbxContent>
+                      </wps:txbx>
+                      <wps:bodyPr rot="0" spcFirstLastPara="0" vertOverflow="overflow" horzOverflow="overflow" vert="horz" wrap="square" lIns="0" tIns="0" rIns="0" bIns="0" numCol="1" spcCol="0" rtlCol="0" fromWordArt="0" anchor="t" anchorCtr="0" forceAA="0" compatLnSpc="1">
+                        <a:prstTxWarp prst="textNoShape">
+                          <a:avLst/>
+                        </a:prstTxWarp>
+                        <a:noAutofit/>
+                      </wps:bodyPr>
+                    </wps:wsp>
+                  </a:graphicData>
+                </a:graphic>
+                <wp14:sizeRelH relativeFrom="margin">
+                  <wp14:pctWidth>0</wp14:pctWidth>
+                </wp14:sizeRelH>
+                <wp14:sizeRelV relativeFrom="margin">
+                  <wp14:pctHeight>0</wp14:pctHeight>
+                </wp14:sizeRelV>
+              </wp:anchor>
+            </w:drawing>
+          </mc:Choice>
+          <mc:Fallback>
+            <w:pict>
+              <v:shape w14:anchorId="3F91EFA3" id="Caixa de Texto 10" o:spid="_x0000_s1029" type="#_x0000_t202" style="position:absolute;left:0;text-align:left;margin-left:0;margin-top:194.7pt;width:114.25pt;height:25.8pt;z-index:251666432;visibility:visible;mso-wrap-style:square;mso-width-percent:0;mso-height-percent:0;mso-wrap-distance-left:9pt;mso-wrap-distance-top:0;mso-wrap-distance-right:9pt;mso-wrap-distance-bottom:0;mso-position-horizontal:center;mso-position-horizontal-relative:text;mso-position-vertical:absolute;mso-position-vertical-relative:text;mso-width-percent:0;mso-height-percent:0;mso-width-relative:margin;mso-height-relative:margin;v-text-anchor:top" o:gfxdata="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" stroked="f">
+                <v:textbox inset="0,0,0,0">
+                  <w:txbxContent>
+                    <w:p>
+                      <w:pPr>
+                        <w:pStyle w:val="Legenda"/>
+                        <w:rPr>
+                          <w:rFonts w:cs="Times New Roman"/>
+                          <w:color w:val="000000" w:themeColor="text1"/>
+                        </w:rPr>
+                      </w:pPr>
+                      <w:r>
+                        <w:t>Figura 0</w:t>
+                      </w:r>
+                      <w:r>
+                        <w:t>3</w:t>
+                      </w:r>
+                      <w:r>
+                        <w:t xml:space="preserve"> </w:t>
+                      </w:r>
+                      <w:r>
+                        <w:t xml:space="preserve">- </w:t>
+                      </w:r>
+                      <w:r>
+                        <w:t>Objeto 3D</w:t>
+                      </w:r>
+                    </w:p>
+                  </w:txbxContent>
+                </v:textbox>
+                <w10:wrap type="topAndBottom"/>
+              </v:shape>
+            </w:pict>
+          </mc:Fallback>
+        </mc:AlternateContent>
+      </w:r>
+      <w:r>
+        <w:rPr>
+          <w:noProof/>
+          <w:color w:val="000000" w:themeColor="text1"/>
+          <w:sz w:val="24"/>
+          <w:szCs w:val="24"/>
+        </w:rPr>
+        <w:drawing>
+          <wp:anchor distT="0" distB="0" distL="114300" distR="114300" simplePos="0" relativeHeight="251664384" behindDoc="1" locked="0" layoutInCell="1" allowOverlap="1" wp14:anchorId="48D92BAA" wp14:editId="30690131">
+            <wp:simplePos x="0" y="0"/>
+            <wp:positionH relativeFrom="column">
+              <wp:align>center</wp:align>
+            </wp:positionH>
+            <wp:positionV relativeFrom="page">
+              <wp:posOffset>1871345</wp:posOffset>
+            </wp:positionV>
+            <wp:extent cx="3841200" cy="2160000"/>
+            <wp:effectExtent l="0" t="0" r="6985" b="0"/>
+            <wp:wrapTopAndBottom/>
+            <wp:docPr id="9" name="Imagem 9"/>
+            <wp:cNvGraphicFramePr>
+              <a:graphicFrameLocks xmlns:a="http://schemas.openxmlformats.org/drawingml/2006/main" noChangeAspect="1"/>
+            </wp:cNvGraphicFramePr>
+            <a:graphic xmlns:a="http://schemas.openxmlformats.org/drawingml/2006/main">
+              <a:graphicData uri="http://schemas.openxmlformats.org/drawingml/2006/picture">
+                <pic:pic xmlns:pic="http://schemas.openxmlformats.org/drawingml/2006/picture">
+                  <pic:nvPicPr>
+                    <pic:cNvPr id="0" name="Picture 3"/>
+                    <pic:cNvPicPr>
+                      <a:picLocks noChangeAspect="1" noChangeArrowheads="1"/>
+                    </pic:cNvPicPr>
+                  </pic:nvPicPr>
+                  <pic:blipFill rotWithShape="1">
+                    <a:blip r:embed="rId23" cstate="print">
+                      <a:extLst>
+                        <a:ext uri="{28A0092B-C50C-407E-A947-70E740481C1C}">
+                          <a14:useLocalDpi xmlns:a14="http://schemas.microsoft.com/office/drawing/2010/main" val="0"/>
+                        </a:ext>
+                      </a:extLst>
+                    </a:blip>
+                    <a:srcRect l="-1" r="-1"/>
+                    <a:stretch/>
+                  </pic:blipFill>
+                  <pic:spPr bwMode="auto">
+                    <a:xfrm>
+                      <a:off x="0" y="0"/>
+                      <a:ext cx="3841200" cy="2160000"/>
+                    </a:xfrm>
+                    <a:prstGeom prst="rect">
+                      <a:avLst/>
+                    </a:prstGeom>
+                    <a:noFill/>
+                    <a:ln>
+                      <a:noFill/>
+                    </a:ln>
+                    <a:extLst>
+                      <a:ext uri="{53640926-AAD7-44D8-BBD7-CCE9431645EC}">
+                        <a14:shadowObscured xmlns:a14="http://schemas.microsoft.com/office/drawing/2010/main"/>
+                      </a:ext>
+                    </a:extLst>
+                  </pic:spPr>
+                </pic:pic>
+              </a:graphicData>
+            </a:graphic>
+            <wp14:sizeRelH relativeFrom="margin">
+              <wp14:pctWidth>0</wp14:pctWidth>
+            </wp14:sizeRelH>
+            <wp14:sizeRelV relativeFrom="margin">
+              <wp14:pctHeight>0</wp14:pctHeight>
+            </wp14:sizeRelV>
+          </wp:anchor>
+        </w:drawing>
+      </w:r>
+      <w:r>
+        <w:rPr>
+          <w:color w:val="000000" w:themeColor="text1"/>
+          <w:sz w:val="24"/>
+          <w:szCs w:val="24"/>
+        </w:rPr>
+        <w:t>dos polígonos no caso de objetos 3D e de Sprites no caso de Objetos 2D</w:t>
+      </w:r>
+      <w:r>
+        <w:rPr>
+          <w:color w:val="000000" w:themeColor="text1"/>
+          <w:sz w:val="24"/>
+          <w:szCs w:val="24"/>
+        </w:rPr>
+        <w:t>.</w:t>
+      </w:r>
+    </w:p>
+    <w:p>
+      <w:pPr>
+        <w:spacing w:before="98" w:line="360" w:lineRule="auto"/>
+        <w:jc w:val="both"/>
+        <w:rPr>
+          <w:color w:val="000000" w:themeColor="text1"/>
+          <w:sz w:val="24"/>
+          <w:szCs w:val="24"/>
+        </w:rPr>
+      </w:pPr>
+      <w:r>
+        <w:rPr>
+          <w:color w:val="000000" w:themeColor="text1"/>
+          <w:sz w:val="24"/>
+          <w:szCs w:val="24"/>
+        </w:rPr>
+        <w:tab/>
+        <w:t xml:space="preserve">Como observado nas figuras 03 e 04 o mesmo objeto que na primeira é visto como um polígono em 3d </w:t>
+      </w:r>
+      <w:r>
+        <w:rPr>
+          <w:color w:val="000000" w:themeColor="text1"/>
+          <w:sz w:val="24"/>
+          <w:szCs w:val="24"/>
+        </w:rPr>
+        <w:t>na segunda é visto como um sprite em 2d isso ocorre porque a unity utiliza um sistema de cameras híbrido, no qual a camera é um componente que pode ser configurado através da interface, sem a necessidade de codificar</w:t>
       </w:r>
     </w:p>
     <w:p>
@@ -7755,7 +7920,7 @@
       </w:r>
     </w:p>
     <w:sectPr>
-      <w:footerReference w:type="default" r:id="rId21"/>
+      <w:footerReference w:type="default" r:id="rId24"/>
       <w:pgSz w:w="11906" w:h="16838" w:code="9"/>
       <w:pgMar w:top="1701" w:right="1134" w:bottom="1134" w:left="1701" w:header="0" w:footer="0" w:gutter="0"/>
       <w:cols w:space="720"/>

</xml_diff>